<commit_message>
Add login flowchart and update documentation files
Added a new login process flowchart (login_folyamat.drawio) and updated the register flowchart (register_folyamat.drawio) with minor changes. The algorithm description document was also updated to reflect recent changes.
</commit_message>
<xml_diff>
--- a/Dokumentáció/fájlok/Algoritmus_leiras_ButtyMáté_CsenkiGergely_DicsőAndrás.docx
+++ b/Dokumentáció/fájlok/Algoritmus_leiras_ButtyMáté_CsenkiGergely_DicsőAndrás.docx
@@ -744,25 +744,27 @@
     <w:p>
       <w:pPr>
         <w:pStyle w:val="Cmsor2"/>
+        <w:numPr>
+          <w:ilvl w:val="1"/>
+          <w:numId w:val="13"/>
+        </w:numPr>
       </w:pPr>
       <w:bookmarkStart w:id="4" w:name="_Toc214444269"/>
+      <w:r>
+        <w:t>Bejelentkezés folyamata</w:t>
+      </w:r>
+      <w:bookmarkEnd w:id="4"/>
+    </w:p>
+    <w:p>
       <w:r>
         <w:rPr>
           <w:noProof/>
         </w:rPr>
         <w:drawing>
-          <wp:anchor distT="0" distB="0" distL="114300" distR="114300" simplePos="0" relativeHeight="251658240" behindDoc="0" locked="0" layoutInCell="1" allowOverlap="1" wp14:anchorId="76AF5D44" wp14:editId="2777B701">
-            <wp:simplePos x="0" y="0"/>
-            <wp:positionH relativeFrom="margin">
-              <wp:align>center</wp:align>
-            </wp:positionH>
-            <wp:positionV relativeFrom="paragraph">
-              <wp:posOffset>821254</wp:posOffset>
-            </wp:positionV>
-            <wp:extent cx="3070225" cy="6996430"/>
-            <wp:effectExtent l="0" t="0" r="0" b="0"/>
-            <wp:wrapTopAndBottom/>
-            <wp:docPr id="3" name="Kép 3"/>
+          <wp:inline distT="0" distB="0" distL="0" distR="0" wp14:anchorId="1412F37A" wp14:editId="6E5B9B3D">
+            <wp:extent cx="6645910" cy="5605145"/>
+            <wp:effectExtent l="0" t="0" r="2540" b="0"/>
+            <wp:docPr id="10" name="Ábra 10"/>
             <wp:cNvGraphicFramePr>
               <a:graphicFrameLocks xmlns:a="http://schemas.openxmlformats.org/drawingml/2006/main" noChangeAspect="1"/>
             </wp:cNvGraphicFramePr>
@@ -770,53 +772,36 @@
               <a:graphicData uri="http://schemas.openxmlformats.org/drawingml/2006/picture">
                 <pic:pic xmlns:pic="http://schemas.openxmlformats.org/drawingml/2006/picture">
                   <pic:nvPicPr>
-                    <pic:cNvPr id="0" name="Picture 1"/>
-                    <pic:cNvPicPr>
-                      <a:picLocks noChangeAspect="1" noChangeArrowheads="1"/>
-                    </pic:cNvPicPr>
+                    <pic:cNvPr id="1" name=""/>
+                    <pic:cNvPicPr/>
                   </pic:nvPicPr>
                   <pic:blipFill>
                     <a:blip r:embed="rId9">
                       <a:extLst>
-                        <a:ext uri="{28A0092B-C50C-407E-A947-70E740481C1C}">
-                          <a14:useLocalDpi xmlns:a14="http://schemas.microsoft.com/office/drawing/2010/main" val="0"/>
+                        <a:ext uri="{96DAC541-7B7A-43D3-8B79-37D633B846F1}">
+                          <asvg:svgBlip xmlns:asvg="http://schemas.microsoft.com/office/drawing/2016/SVG/main" r:embed="rId10"/>
                         </a:ext>
                       </a:extLst>
                     </a:blip>
-                    <a:srcRect/>
                     <a:stretch>
                       <a:fillRect/>
                     </a:stretch>
                   </pic:blipFill>
-                  <pic:spPr bwMode="auto">
+                  <pic:spPr>
                     <a:xfrm>
                       <a:off x="0" y="0"/>
-                      <a:ext cx="3070225" cy="6996430"/>
+                      <a:ext cx="6645910" cy="5605145"/>
                     </a:xfrm>
                     <a:prstGeom prst="rect">
                       <a:avLst/>
                     </a:prstGeom>
-                    <a:noFill/>
-                    <a:ln>
-                      <a:noFill/>
-                    </a:ln>
                   </pic:spPr>
                 </pic:pic>
               </a:graphicData>
             </a:graphic>
-            <wp14:sizeRelH relativeFrom="page">
-              <wp14:pctWidth>0</wp14:pctWidth>
-            </wp14:sizeRelH>
-            <wp14:sizeRelV relativeFrom="page">
-              <wp14:pctHeight>0</wp14:pctHeight>
-            </wp14:sizeRelV>
-          </wp:anchor>
+          </wp:inline>
         </w:drawing>
       </w:r>
-      <w:r>
-        <w:t>1.1 Bejelentkezés folyamata</w:t>
-      </w:r>
-      <w:bookmarkEnd w:id="4"/>
     </w:p>
     <w:p>
       <w:pPr>
@@ -855,7 +840,7 @@
                     </pic:cNvPicPr>
                   </pic:nvPicPr>
                   <pic:blipFill>
-                    <a:blip r:embed="rId10" cstate="print">
+                    <a:blip r:embed="rId11" cstate="print">
                       <a:extLst>
                         <a:ext uri="{28A0092B-C50C-407E-A947-70E740481C1C}">
                           <a14:useLocalDpi xmlns:a14="http://schemas.microsoft.com/office/drawing/2010/main" val="0"/>
@@ -934,7 +919,7 @@
                     </pic:cNvPicPr>
                   </pic:nvPicPr>
                   <pic:blipFill>
-                    <a:blip r:embed="rId11" cstate="print">
+                    <a:blip r:embed="rId12" cstate="print">
                       <a:extLst>
                         <a:ext uri="{28A0092B-C50C-407E-A947-70E740481C1C}">
                           <a14:useLocalDpi xmlns:a14="http://schemas.microsoft.com/office/drawing/2010/main" val="0"/>
@@ -1030,7 +1015,7 @@
                     </pic:cNvPicPr>
                   </pic:nvPicPr>
                   <pic:blipFill>
-                    <a:blip r:embed="rId12" cstate="print">
+                    <a:blip r:embed="rId13" cstate="print">
                       <a:extLst>
                         <a:ext uri="{28A0092B-C50C-407E-A947-70E740481C1C}">
                           <a14:useLocalDpi xmlns:a14="http://schemas.microsoft.com/office/drawing/2010/main" val="0"/>
@@ -1069,8 +1054,8 @@
       </w:r>
     </w:p>
     <w:sectPr>
-      <w:headerReference w:type="default" r:id="rId13"/>
-      <w:footerReference w:type="default" r:id="rId14"/>
+      <w:headerReference w:type="default" r:id="rId14"/>
+      <w:footerReference w:type="default" r:id="rId15"/>
       <w:pgSz w:w="11906" w:h="16838"/>
       <w:pgMar w:top="720" w:right="720" w:bottom="720" w:left="720" w:header="708" w:footer="708" w:gutter="0"/>
       <w:cols w:space="708"/>
@@ -2038,6 +2023,119 @@
     </w:lvl>
   </w:abstractNum>
   <w:abstractNum w:abstractNumId="6" w15:restartNumberingAfterBreak="0">
+    <w:nsid w:val="43221F87"/>
+    <w:multiLevelType w:val="multilevel"/>
+    <w:tmpl w:val="65561954"/>
+    <w:lvl w:ilvl="0">
+      <w:start w:val="1"/>
+      <w:numFmt w:val="decimal"/>
+      <w:lvlText w:val="%1"/>
+      <w:lvlJc w:val="left"/>
+      <w:pPr>
+        <w:ind w:left="480" w:hanging="480"/>
+      </w:pPr>
+      <w:rPr>
+        <w:rFonts w:hint="default"/>
+      </w:rPr>
+    </w:lvl>
+    <w:lvl w:ilvl="1">
+      <w:start w:val="1"/>
+      <w:numFmt w:val="decimal"/>
+      <w:lvlText w:val="%1.%2"/>
+      <w:lvlJc w:val="left"/>
+      <w:pPr>
+        <w:ind w:left="480" w:hanging="480"/>
+      </w:pPr>
+      <w:rPr>
+        <w:rFonts w:hint="default"/>
+      </w:rPr>
+    </w:lvl>
+    <w:lvl w:ilvl="2">
+      <w:start w:val="1"/>
+      <w:numFmt w:val="decimal"/>
+      <w:lvlText w:val="%1.%2.%3"/>
+      <w:lvlJc w:val="left"/>
+      <w:pPr>
+        <w:ind w:left="720" w:hanging="720"/>
+      </w:pPr>
+      <w:rPr>
+        <w:rFonts w:hint="default"/>
+      </w:rPr>
+    </w:lvl>
+    <w:lvl w:ilvl="3">
+      <w:start w:val="1"/>
+      <w:numFmt w:val="decimal"/>
+      <w:lvlText w:val="%1.%2.%3.%4"/>
+      <w:lvlJc w:val="left"/>
+      <w:pPr>
+        <w:ind w:left="720" w:hanging="720"/>
+      </w:pPr>
+      <w:rPr>
+        <w:rFonts w:hint="default"/>
+      </w:rPr>
+    </w:lvl>
+    <w:lvl w:ilvl="4">
+      <w:start w:val="1"/>
+      <w:numFmt w:val="decimal"/>
+      <w:lvlText w:val="%1.%2.%3.%4.%5"/>
+      <w:lvlJc w:val="left"/>
+      <w:pPr>
+        <w:ind w:left="1080" w:hanging="1080"/>
+      </w:pPr>
+      <w:rPr>
+        <w:rFonts w:hint="default"/>
+      </w:rPr>
+    </w:lvl>
+    <w:lvl w:ilvl="5">
+      <w:start w:val="1"/>
+      <w:numFmt w:val="decimal"/>
+      <w:lvlText w:val="%1.%2.%3.%4.%5.%6"/>
+      <w:lvlJc w:val="left"/>
+      <w:pPr>
+        <w:ind w:left="1080" w:hanging="1080"/>
+      </w:pPr>
+      <w:rPr>
+        <w:rFonts w:hint="default"/>
+      </w:rPr>
+    </w:lvl>
+    <w:lvl w:ilvl="6">
+      <w:start w:val="1"/>
+      <w:numFmt w:val="decimal"/>
+      <w:lvlText w:val="%1.%2.%3.%4.%5.%6.%7"/>
+      <w:lvlJc w:val="left"/>
+      <w:pPr>
+        <w:ind w:left="1440" w:hanging="1440"/>
+      </w:pPr>
+      <w:rPr>
+        <w:rFonts w:hint="default"/>
+      </w:rPr>
+    </w:lvl>
+    <w:lvl w:ilvl="7">
+      <w:start w:val="1"/>
+      <w:numFmt w:val="decimal"/>
+      <w:lvlText w:val="%1.%2.%3.%4.%5.%6.%7.%8"/>
+      <w:lvlJc w:val="left"/>
+      <w:pPr>
+        <w:ind w:left="1440" w:hanging="1440"/>
+      </w:pPr>
+      <w:rPr>
+        <w:rFonts w:hint="default"/>
+      </w:rPr>
+    </w:lvl>
+    <w:lvl w:ilvl="8">
+      <w:start w:val="1"/>
+      <w:numFmt w:val="decimal"/>
+      <w:lvlText w:val="%1.%2.%3.%4.%5.%6.%7.%8.%9"/>
+      <w:lvlJc w:val="left"/>
+      <w:pPr>
+        <w:ind w:left="1440" w:hanging="1440"/>
+      </w:pPr>
+      <w:rPr>
+        <w:rFonts w:hint="default"/>
+      </w:rPr>
+    </w:lvl>
+  </w:abstractNum>
+  <w:abstractNum w:abstractNumId="7" w15:restartNumberingAfterBreak="0">
     <w:nsid w:val="4A641531"/>
     <w:multiLevelType w:val="hybridMultilevel"/>
     <w:tmpl w:val="374A68A0"/>
@@ -2150,7 +2248,7 @@
       </w:rPr>
     </w:lvl>
   </w:abstractNum>
-  <w:abstractNum w:abstractNumId="7" w15:restartNumberingAfterBreak="0">
+  <w:abstractNum w:abstractNumId="8" w15:restartNumberingAfterBreak="0">
     <w:nsid w:val="5B620935"/>
     <w:multiLevelType w:val="hybridMultilevel"/>
     <w:tmpl w:val="D6065BDE"/>
@@ -2263,7 +2361,7 @@
       </w:rPr>
     </w:lvl>
   </w:abstractNum>
-  <w:abstractNum w:abstractNumId="8" w15:restartNumberingAfterBreak="0">
+  <w:abstractNum w:abstractNumId="9" w15:restartNumberingAfterBreak="0">
     <w:nsid w:val="5F5A543D"/>
     <w:multiLevelType w:val="hybridMultilevel"/>
     <w:tmpl w:val="B9A2FF90"/>
@@ -2376,7 +2474,7 @@
       </w:rPr>
     </w:lvl>
   </w:abstractNum>
-  <w:abstractNum w:abstractNumId="9" w15:restartNumberingAfterBreak="0">
+  <w:abstractNum w:abstractNumId="10" w15:restartNumberingAfterBreak="0">
     <w:nsid w:val="6C53025A"/>
     <w:multiLevelType w:val="hybridMultilevel"/>
     <w:tmpl w:val="CC9ACB92"/>
@@ -2489,7 +2587,7 @@
       </w:rPr>
     </w:lvl>
   </w:abstractNum>
-  <w:abstractNum w:abstractNumId="10" w15:restartNumberingAfterBreak="0">
+  <w:abstractNum w:abstractNumId="11" w15:restartNumberingAfterBreak="0">
     <w:nsid w:val="6FE752DD"/>
     <w:multiLevelType w:val="multilevel"/>
     <w:tmpl w:val="040E0025"/>
@@ -2581,7 +2679,7 @@
       </w:pPr>
     </w:lvl>
   </w:abstractNum>
-  <w:abstractNum w:abstractNumId="11" w15:restartNumberingAfterBreak="0">
+  <w:abstractNum w:abstractNumId="12" w15:restartNumberingAfterBreak="0">
     <w:nsid w:val="77B24AD6"/>
     <w:multiLevelType w:val="hybridMultilevel"/>
     <w:tmpl w:val="E76CB00A"/>
@@ -2697,13 +2795,13 @@
     </w:lvl>
   </w:abstractNum>
   <w:num w:numId="1">
-    <w:abstractNumId w:val="10"/>
+    <w:abstractNumId w:val="11"/>
   </w:num>
   <w:num w:numId="2">
     <w:abstractNumId w:val="2"/>
   </w:num>
   <w:num w:numId="3">
-    <w:abstractNumId w:val="6"/>
+    <w:abstractNumId w:val="7"/>
   </w:num>
   <w:num w:numId="4">
     <w:abstractNumId w:val="3"/>
@@ -2712,7 +2810,7 @@
     <w:abstractNumId w:val="0"/>
   </w:num>
   <w:num w:numId="6">
-    <w:abstractNumId w:val="7"/>
+    <w:abstractNumId w:val="8"/>
   </w:num>
   <w:num w:numId="7">
     <w:abstractNumId w:val="5"/>
@@ -2721,16 +2819,19 @@
     <w:abstractNumId w:val="1"/>
   </w:num>
   <w:num w:numId="9">
-    <w:abstractNumId w:val="9"/>
+    <w:abstractNumId w:val="10"/>
   </w:num>
   <w:num w:numId="10">
-    <w:abstractNumId w:val="8"/>
+    <w:abstractNumId w:val="9"/>
   </w:num>
   <w:num w:numId="11">
     <w:abstractNumId w:val="4"/>
   </w:num>
   <w:num w:numId="12">
-    <w:abstractNumId w:val="11"/>
+    <w:abstractNumId w:val="12"/>
+  </w:num>
+  <w:num w:numId="13">
+    <w:abstractNumId w:val="6"/>
   </w:num>
   <w:numIdMacAtCleanup w:val="6"/>
 </w:numbering>
@@ -3353,6 +3454,7 @@
   <w:style w:type="character" w:default="1" w:styleId="Bekezdsalapbettpusa">
     <w:name w:val="Default Paragraph Font"/>
     <w:uiPriority w:val="1"/>
+    <w:semiHidden/>
     <w:unhideWhenUsed/>
   </w:style>
   <w:style w:type="table" w:default="1" w:styleId="Normltblzat">

</xml_diff>

<commit_message>
Folyamatábrák hozzáadva és frissítve
Új diagramok hozzáadva a kemping létrehozáshoz. Bejelentkezési és regisztrációs folyamatok frissítve. Elavult fájlok eltávolítva és lecserélve. Algoritmus dokumentum frissítve.
</commit_message>
<xml_diff>
--- a/Dokumentáció/fájlok/Algoritmus_leiras_ButtyMáté_CsenkiGergely_DicsőAndrás.docx
+++ b/Dokumentáció/fájlok/Algoritmus_leiras_ButtyMáté_CsenkiGergely_DicsőAndrás.docx
@@ -1,6 +1,6 @@
 
 <file path=word/document.xml><?xml version="1.0" encoding="utf-8"?>
-<w:document xmlns:wpc="http://schemas.microsoft.com/office/word/2010/wordprocessingCanvas" xmlns:cx="http://schemas.microsoft.com/office/drawing/2014/chartex" xmlns:cx1="http://schemas.microsoft.com/office/drawing/2015/9/8/chartex" xmlns:cx2="http://schemas.microsoft.com/office/drawing/2015/10/21/chartex" xmlns:cx3="http://schemas.microsoft.com/office/drawing/2016/5/9/chartex" xmlns:cx4="http://schemas.microsoft.com/office/drawing/2016/5/10/chartex" xmlns:cx5="http://schemas.microsoft.com/office/drawing/2016/5/11/chartex" xmlns:cx6="http://schemas.microsoft.com/office/drawing/2016/5/12/chartex" xmlns:cx7="http://schemas.microsoft.com/office/drawing/2016/5/13/chartex" xmlns:cx8="http://schemas.microsoft.com/office/drawing/2016/5/14/chartex" xmlns:mc="http://schemas.openxmlformats.org/markup-compatibility/2006" xmlns:aink="http://schemas.microsoft.com/office/drawing/2016/ink" xmlns:am3d="http://schemas.microsoft.com/office/drawing/2017/model3d" xmlns:o="urn:schemas-microsoft-com:office:office" xmlns:r="http://schemas.openxmlformats.org/officeDocument/2006/relationships" xmlns:m="http://schemas.openxmlformats.org/officeDocument/2006/math" xmlns:v="urn:schemas-microsoft-com:vml" xmlns:wp14="http://schemas.microsoft.com/office/word/2010/wordprocessingDrawing" xmlns:wp="http://schemas.openxmlformats.org/drawingml/2006/wordprocessingDrawing" xmlns:w10="urn:schemas-microsoft-com:office:word" xmlns:w="http://schemas.openxmlformats.org/wordprocessingml/2006/main" xmlns:w14="http://schemas.microsoft.com/office/word/2010/wordml" xmlns:w15="http://schemas.microsoft.com/office/word/2012/wordml" xmlns:w16cex="http://schemas.microsoft.com/office/word/2018/wordml/cex" xmlns:w16cid="http://schemas.microsoft.com/office/word/2016/wordml/cid" xmlns:w16="http://schemas.microsoft.com/office/word/2018/wordml" xmlns:w16sdtdh="http://schemas.microsoft.com/office/word/2020/wordml/sdtdatahash" xmlns:w16se="http://schemas.microsoft.com/office/word/2015/wordml/symex" xmlns:wpg="http://schemas.microsoft.com/office/word/2010/wordprocessingGroup" xmlns:wpi="http://schemas.microsoft.com/office/word/2010/wordprocessingInk" xmlns:wne="http://schemas.microsoft.com/office/word/2006/wordml" xmlns:wps="http://schemas.microsoft.com/office/word/2010/wordprocessingShape" mc:Ignorable="w14 w15 w16se w16cid w16 w16cex w16sdtdh wp14">
+<w:document xmlns:wpc="http://schemas.microsoft.com/office/word/2010/wordprocessingCanvas" xmlns:cx="http://schemas.microsoft.com/office/drawing/2014/chartex" xmlns:cx1="http://schemas.microsoft.com/office/drawing/2015/9/8/chartex" xmlns:cx2="http://schemas.microsoft.com/office/drawing/2015/10/21/chartex" xmlns:cx3="http://schemas.microsoft.com/office/drawing/2016/5/9/chartex" xmlns:cx4="http://schemas.microsoft.com/office/drawing/2016/5/10/chartex" xmlns:cx5="http://schemas.microsoft.com/office/drawing/2016/5/11/chartex" xmlns:cx6="http://schemas.microsoft.com/office/drawing/2016/5/12/chartex" xmlns:cx7="http://schemas.microsoft.com/office/drawing/2016/5/13/chartex" xmlns:cx8="http://schemas.microsoft.com/office/drawing/2016/5/14/chartex" xmlns:mc="http://schemas.openxmlformats.org/markup-compatibility/2006" xmlns:aink="http://schemas.microsoft.com/office/drawing/2016/ink" xmlns:am3d="http://schemas.microsoft.com/office/drawing/2017/model3d" xmlns:o="urn:schemas-microsoft-com:office:office" xmlns:oel="http://schemas.microsoft.com/office/2019/extlst" xmlns:r="http://schemas.openxmlformats.org/officeDocument/2006/relationships" xmlns:m="http://schemas.openxmlformats.org/officeDocument/2006/math" xmlns:v="urn:schemas-microsoft-com:vml" xmlns:wp14="http://schemas.microsoft.com/office/word/2010/wordprocessingDrawing" xmlns:wp="http://schemas.openxmlformats.org/drawingml/2006/wordprocessingDrawing" xmlns:w10="urn:schemas-microsoft-com:office:word" xmlns:w="http://schemas.openxmlformats.org/wordprocessingml/2006/main" xmlns:w14="http://schemas.microsoft.com/office/word/2010/wordml" xmlns:w15="http://schemas.microsoft.com/office/word/2012/wordml" xmlns:w16cex="http://schemas.microsoft.com/office/word/2018/wordml/cex" xmlns:w16cid="http://schemas.microsoft.com/office/word/2016/wordml/cid" xmlns:w16="http://schemas.microsoft.com/office/word/2018/wordml" xmlns:w16du="http://schemas.microsoft.com/office/word/2023/wordml/word16du" xmlns:w16sdtdh="http://schemas.microsoft.com/office/word/2020/wordml/sdtdatahash" xmlns:w16sdtfl="http://schemas.microsoft.com/office/word/2024/wordml/sdtformatlock" xmlns:w16se="http://schemas.microsoft.com/office/word/2015/wordml/symex" xmlns:wpg="http://schemas.microsoft.com/office/word/2010/wordprocessingGroup" xmlns:wpi="http://schemas.microsoft.com/office/word/2010/wordprocessingInk" xmlns:wne="http://schemas.microsoft.com/office/word/2006/wordml" xmlns:wps="http://schemas.microsoft.com/office/word/2010/wordprocessingShape" mc:Ignorable="w14 w15 w16se w16cid w16 w16cex w16sdtdh w16sdtfl w16du wp14">
   <w:body>
     <w:p>
       <w:pPr>
@@ -407,9 +407,11 @@
             <w:pStyle w:val="TJ1"/>
             <w:rPr>
               <w:rFonts w:asciiTheme="minorHAnsi" w:eastAsiaTheme="minorEastAsia" w:hAnsiTheme="minorHAnsi" w:cstheme="minorBidi"/>
-              <w:sz w:val="22"/>
-              <w:szCs w:val="22"/>
+              <w:kern w:val="2"/>
+              <w:sz w:val="24"/>
+              <w:szCs w:val="24"/>
               <w:lang w:eastAsia="hu-HU"/>
+              <w14:ligatures w14:val="standardContextual"/>
             </w:rPr>
           </w:pPr>
           <w:r>
@@ -421,7 +423,7 @@
           <w:r>
             <w:fldChar w:fldCharType="separate"/>
           </w:r>
-          <w:hyperlink w:anchor="_Toc214444268" w:history="1">
+          <w:hyperlink w:anchor="_Toc214818830" w:history="1">
             <w:r>
               <w:rPr>
                 <w:rStyle w:val="Hiperhivatkozs"/>
@@ -444,7 +446,7 @@
               <w:rPr>
                 <w:webHidden/>
               </w:rPr>
-              <w:instrText xml:space="preserve"> PAGEREF _Toc214444268 \h </w:instrText>
+              <w:instrText xml:space="preserve"> PAGEREF _Toc214818830 \h </w:instrText>
             </w:r>
             <w:r>
               <w:rPr>
@@ -476,11 +478,14 @@
             <w:pStyle w:val="TJ2"/>
             <w:rPr>
               <w:rFonts w:asciiTheme="minorHAnsi" w:eastAsiaTheme="minorEastAsia" w:hAnsiTheme="minorHAnsi" w:cstheme="minorBidi"/>
-              <w:sz w:val="22"/>
+              <w:kern w:val="2"/>
+              <w:sz w:val="24"/>
+              <w:szCs w:val="24"/>
               <w:lang w:eastAsia="hu-HU"/>
+              <w14:ligatures w14:val="standardContextual"/>
             </w:rPr>
           </w:pPr>
-          <w:hyperlink w:anchor="_Toc214444269" w:history="1">
+          <w:hyperlink w:anchor="_Toc214818831" w:history="1">
             <w:r>
               <w:rPr>
                 <w:rStyle w:val="Hiperhivatkozs"/>
@@ -503,7 +508,7 @@
               <w:rPr>
                 <w:webHidden/>
               </w:rPr>
-              <w:instrText xml:space="preserve"> PAGEREF _Toc214444269 \h </w:instrText>
+              <w:instrText xml:space="preserve"> PAGEREF _Toc214818831 \h </w:instrText>
             </w:r>
             <w:r>
               <w:rPr>
@@ -535,11 +540,14 @@
             <w:pStyle w:val="TJ2"/>
             <w:rPr>
               <w:rFonts w:asciiTheme="minorHAnsi" w:eastAsiaTheme="minorEastAsia" w:hAnsiTheme="minorHAnsi" w:cstheme="minorBidi"/>
-              <w:sz w:val="22"/>
+              <w:kern w:val="2"/>
+              <w:sz w:val="24"/>
+              <w:szCs w:val="24"/>
               <w:lang w:eastAsia="hu-HU"/>
+              <w14:ligatures w14:val="standardContextual"/>
             </w:rPr>
           </w:pPr>
-          <w:hyperlink w:anchor="_Toc214444270" w:history="1">
+          <w:hyperlink w:anchor="_Toc214818832" w:history="1">
             <w:r>
               <w:rPr>
                 <w:rStyle w:val="Hiperhivatkozs"/>
@@ -562,7 +570,7 @@
               <w:rPr>
                 <w:webHidden/>
               </w:rPr>
-              <w:instrText xml:space="preserve"> PAGEREF _Toc214444270 \h </w:instrText>
+              <w:instrText xml:space="preserve"> PAGEREF _Toc214818832 \h </w:instrText>
             </w:r>
             <w:r>
               <w:rPr>
@@ -594,11 +602,14 @@
             <w:pStyle w:val="TJ2"/>
             <w:rPr>
               <w:rFonts w:asciiTheme="minorHAnsi" w:eastAsiaTheme="minorEastAsia" w:hAnsiTheme="minorHAnsi" w:cstheme="minorBidi"/>
-              <w:sz w:val="22"/>
+              <w:kern w:val="2"/>
+              <w:sz w:val="24"/>
+              <w:szCs w:val="24"/>
               <w:lang w:eastAsia="hu-HU"/>
+              <w14:ligatures w14:val="standardContextual"/>
             </w:rPr>
           </w:pPr>
-          <w:hyperlink w:anchor="_Toc214444271" w:history="1">
+          <w:hyperlink w:anchor="_Toc214818833" w:history="1">
             <w:r>
               <w:rPr>
                 <w:rStyle w:val="Hiperhivatkozs"/>
@@ -621,7 +632,7 @@
               <w:rPr>
                 <w:webHidden/>
               </w:rPr>
-              <w:instrText xml:space="preserve"> PAGEREF _Toc214444271 \h </w:instrText>
+              <w:instrText xml:space="preserve"> PAGEREF _Toc214818833 \h </w:instrText>
             </w:r>
             <w:r>
               <w:rPr>
@@ -653,11 +664,14 @@
             <w:pStyle w:val="TJ2"/>
             <w:rPr>
               <w:rFonts w:asciiTheme="minorHAnsi" w:eastAsiaTheme="minorEastAsia" w:hAnsiTheme="minorHAnsi" w:cstheme="minorBidi"/>
-              <w:sz w:val="22"/>
+              <w:kern w:val="2"/>
+              <w:sz w:val="24"/>
+              <w:szCs w:val="24"/>
               <w:lang w:eastAsia="hu-HU"/>
+              <w14:ligatures w14:val="standardContextual"/>
             </w:rPr>
           </w:pPr>
-          <w:hyperlink w:anchor="_Toc214444272" w:history="1">
+          <w:hyperlink w:anchor="_Toc214818834" w:history="1">
             <w:r>
               <w:rPr>
                 <w:rStyle w:val="Hiperhivatkozs"/>
@@ -680,7 +694,7 @@
               <w:rPr>
                 <w:webHidden/>
               </w:rPr>
-              <w:instrText xml:space="preserve"> PAGEREF _Toc214444272 \h </w:instrText>
+              <w:instrText xml:space="preserve"> PAGEREF _Toc214818834 \h </w:instrText>
             </w:r>
             <w:r>
               <w:rPr>
@@ -725,35 +739,29 @@
           <w:tab w:val="left" w:pos="8778"/>
         </w:tabs>
       </w:pPr>
-      <w:bookmarkStart w:id="2" w:name="Bevezetés"/>
-      <w:bookmarkStart w:id="3" w:name="_Toc214444268"/>
+      <w:bookmarkStart w:id="2" w:name="_Toc214818830"/>
       <w:bookmarkEnd w:id="1"/>
       <w:r>
         <w:lastRenderedPageBreak/>
-        <w:t>1</w:t>
+        <w:t xml:space="preserve">1 </w:t>
       </w:r>
-      <w:r>
-        <w:t xml:space="preserve"> </w:t>
-      </w:r>
-      <w:bookmarkEnd w:id="2"/>
       <w:r>
         <w:t>Folyamatábrák</w:t>
       </w:r>
-      <w:bookmarkEnd w:id="3"/>
+      <w:bookmarkEnd w:id="2"/>
     </w:p>
     <w:p>
       <w:pPr>
         <w:pStyle w:val="Cmsor2"/>
-        <w:numPr>
-          <w:ilvl w:val="1"/>
-          <w:numId w:val="13"/>
-        </w:numPr>
-      </w:pPr>
-      <w:bookmarkStart w:id="4" w:name="_Toc214444269"/>
+      </w:pPr>
+      <w:bookmarkStart w:id="3" w:name="_Toc214818831"/>
+      <w:r>
+        <w:t xml:space="preserve">1.1 </w:t>
+      </w:r>
       <w:r>
         <w:t>Bejelentkezés folyamata</w:t>
       </w:r>
-      <w:bookmarkEnd w:id="4"/>
+      <w:bookmarkEnd w:id="3"/>
     </w:p>
     <w:p>
       <w:r>
@@ -761,10 +769,10 @@
           <w:noProof/>
         </w:rPr>
         <w:drawing>
-          <wp:inline distT="0" distB="0" distL="0" distR="0" wp14:anchorId="1412F37A" wp14:editId="6E5B9B3D">
-            <wp:extent cx="6645910" cy="5605145"/>
-            <wp:effectExtent l="0" t="0" r="2540" b="0"/>
-            <wp:docPr id="10" name="Ábra 10"/>
+          <wp:inline distT="0" distB="0" distL="0" distR="0" wp14:anchorId="39990423" wp14:editId="1F61686F">
+            <wp:extent cx="6639560" cy="5597525"/>
+            <wp:effectExtent l="0" t="0" r="8890" b="3175"/>
+            <wp:docPr id="1966701002" name="Kép 8"/>
             <wp:cNvGraphicFramePr>
               <a:graphicFrameLocks xmlns:a="http://schemas.openxmlformats.org/drawingml/2006/main" noChangeAspect="1"/>
             </wp:cNvGraphicFramePr>
@@ -772,75 +780,13 @@
               <a:graphicData uri="http://schemas.openxmlformats.org/drawingml/2006/picture">
                 <pic:pic xmlns:pic="http://schemas.openxmlformats.org/drawingml/2006/picture">
                   <pic:nvPicPr>
-                    <pic:cNvPr id="1" name=""/>
-                    <pic:cNvPicPr/>
-                  </pic:nvPicPr>
-                  <pic:blipFill>
-                    <a:blip r:embed="rId9">
-                      <a:extLst>
-                        <a:ext uri="{96DAC541-7B7A-43D3-8B79-37D633B846F1}">
-                          <asvg:svgBlip xmlns:asvg="http://schemas.microsoft.com/office/drawing/2016/SVG/main" r:embed="rId10"/>
-                        </a:ext>
-                      </a:extLst>
-                    </a:blip>
-                    <a:stretch>
-                      <a:fillRect/>
-                    </a:stretch>
-                  </pic:blipFill>
-                  <pic:spPr>
-                    <a:xfrm>
-                      <a:off x="0" y="0"/>
-                      <a:ext cx="6645910" cy="5605145"/>
-                    </a:xfrm>
-                    <a:prstGeom prst="rect">
-                      <a:avLst/>
-                    </a:prstGeom>
-                  </pic:spPr>
-                </pic:pic>
-              </a:graphicData>
-            </a:graphic>
-          </wp:inline>
-        </w:drawing>
-      </w:r>
-    </w:p>
-    <w:p>
-      <w:pPr>
-        <w:pStyle w:val="Cmsor2"/>
-        <w:pageBreakBefore/>
-      </w:pPr>
-      <w:bookmarkStart w:id="5" w:name="_Toc214444270"/>
-      <w:r>
-        <w:rPr>
-          <w:noProof/>
-        </w:rPr>
-        <w:lastRenderedPageBreak/>
-        <w:drawing>
-          <wp:anchor distT="0" distB="0" distL="114300" distR="114300" simplePos="0" relativeHeight="251662336" behindDoc="0" locked="0" layoutInCell="1" allowOverlap="1" wp14:anchorId="41884E4E" wp14:editId="1C8CD55C">
-            <wp:simplePos x="0" y="0"/>
-            <wp:positionH relativeFrom="margin">
-              <wp:align>center</wp:align>
-            </wp:positionH>
-            <wp:positionV relativeFrom="paragraph">
-              <wp:posOffset>250759</wp:posOffset>
-            </wp:positionV>
-            <wp:extent cx="2731324" cy="9032308"/>
-            <wp:effectExtent l="0" t="0" r="0" b="0"/>
-            <wp:wrapTopAndBottom/>
-            <wp:docPr id="2" name="Kép 2"/>
-            <wp:cNvGraphicFramePr>
-              <a:graphicFrameLocks xmlns:a="http://schemas.openxmlformats.org/drawingml/2006/main" noChangeAspect="1"/>
-            </wp:cNvGraphicFramePr>
-            <a:graphic xmlns:a="http://schemas.openxmlformats.org/drawingml/2006/main">
-              <a:graphicData uri="http://schemas.openxmlformats.org/drawingml/2006/picture">
-                <pic:pic xmlns:pic="http://schemas.openxmlformats.org/drawingml/2006/picture">
-                  <pic:nvPicPr>
-                    <pic:cNvPr id="0" name="Picture 1"/>
+                    <pic:cNvPr id="0" name="Picture 11"/>
                     <pic:cNvPicPr>
                       <a:picLocks noChangeAspect="1" noChangeArrowheads="1"/>
                     </pic:cNvPicPr>
                   </pic:nvPicPr>
                   <pic:blipFill>
-                    <a:blip r:embed="rId11" cstate="print">
+                    <a:blip r:embed="rId9">
                       <a:extLst>
                         <a:ext uri="{28A0092B-C50C-407E-A947-70E740481C1C}">
                           <a14:useLocalDpi xmlns:a14="http://schemas.microsoft.com/office/drawing/2010/main" val="0"/>
@@ -855,7 +801,91 @@
                   <pic:spPr bwMode="auto">
                     <a:xfrm>
                       <a:off x="0" y="0"/>
-                      <a:ext cx="2731324" cy="9032308"/>
+                      <a:ext cx="6639560" cy="5597525"/>
+                    </a:xfrm>
+                    <a:prstGeom prst="rect">
+                      <a:avLst/>
+                    </a:prstGeom>
+                    <a:noFill/>
+                    <a:ln>
+                      <a:noFill/>
+                    </a:ln>
+                  </pic:spPr>
+                </pic:pic>
+              </a:graphicData>
+            </a:graphic>
+          </wp:inline>
+        </w:drawing>
+      </w:r>
+    </w:p>
+    <w:p>
+      <w:pPr>
+        <w:pStyle w:val="Cmsor2"/>
+        <w:pageBreakBefore/>
+        <w:sectPr>
+          <w:headerReference w:type="default" r:id="rId10"/>
+          <w:footerReference w:type="default" r:id="rId11"/>
+          <w:pgSz w:w="11906" w:h="16838"/>
+          <w:pgMar w:top="720" w:right="720" w:bottom="720" w:left="720" w:header="708" w:footer="708" w:gutter="0"/>
+          <w:cols w:space="708"/>
+          <w:titlePg/>
+          <w:docGrid w:linePitch="360"/>
+        </w:sectPr>
+      </w:pPr>
+    </w:p>
+    <w:p>
+      <w:pPr>
+        <w:pStyle w:val="Cmsor2"/>
+        <w:pageBreakBefore/>
+      </w:pPr>
+      <w:bookmarkStart w:id="5" w:name="_Toc214818832"/>
+      <w:r>
+        <w:rPr>
+          <w:noProof/>
+        </w:rPr>
+        <w:lastRenderedPageBreak/>
+        <w:drawing>
+          <wp:anchor distT="0" distB="0" distL="114300" distR="114300" simplePos="0" relativeHeight="251662336" behindDoc="0" locked="0" layoutInCell="1" allowOverlap="1" wp14:anchorId="21C1E715" wp14:editId="362F7D1E">
+            <wp:simplePos x="0" y="0"/>
+            <wp:positionH relativeFrom="column">
+              <wp:posOffset>306705</wp:posOffset>
+            </wp:positionH>
+            <wp:positionV relativeFrom="paragraph">
+              <wp:posOffset>253365</wp:posOffset>
+            </wp:positionV>
+            <wp:extent cx="9006840" cy="5929630"/>
+            <wp:effectExtent l="0" t="0" r="3810" b="0"/>
+            <wp:wrapTopAndBottom/>
+            <wp:docPr id="1840469223" name="Kép 4"/>
+            <wp:cNvGraphicFramePr>
+              <a:graphicFrameLocks xmlns:a="http://schemas.openxmlformats.org/drawingml/2006/main" noChangeAspect="1"/>
+            </wp:cNvGraphicFramePr>
+            <a:graphic xmlns:a="http://schemas.openxmlformats.org/drawingml/2006/main">
+              <a:graphicData uri="http://schemas.openxmlformats.org/drawingml/2006/picture">
+                <pic:pic xmlns:pic="http://schemas.openxmlformats.org/drawingml/2006/picture">
+                  <pic:nvPicPr>
+                    <pic:cNvPr id="0" name="Picture 7"/>
+                    <pic:cNvPicPr>
+                      <a:picLocks noChangeAspect="1" noChangeArrowheads="1"/>
+                    </pic:cNvPicPr>
+                  </pic:nvPicPr>
+                  <pic:blipFill>
+                    <a:blip r:embed="rId12" cstate="print">
+                      <a:extLst>
+                        <a:ext uri="{28A0092B-C50C-407E-A947-70E740481C1C}">
+                          <a14:useLocalDpi xmlns:a14="http://schemas.microsoft.com/office/drawing/2010/main" val="0"/>
+                        </a:ext>
+                      </a:extLst>
+                    </a:blip>
+                    <a:srcRect/>
+                    <a:stretch>
+                      <a:fillRect/>
+                    </a:stretch>
+                  </pic:blipFill>
+                  <pic:spPr bwMode="auto">
+                    <a:xfrm>
+                      <a:off x="0" y="0"/>
+                      <a:ext cx="9006840" cy="5929630"/>
                     </a:xfrm>
                     <a:prstGeom prst="rect">
                       <a:avLst/>
@@ -886,8 +916,21 @@
       <w:pPr>
         <w:pStyle w:val="Cmsor2"/>
         <w:pageBreakBefore/>
-      </w:pPr>
-      <w:bookmarkStart w:id="6" w:name="_Toc214444271"/>
+        <w:sectPr>
+          <w:headerReference w:type="first" r:id="rId13"/>
+          <w:pgSz w:w="16838" w:h="11906" w:orient="landscape" w:code="9"/>
+          <w:pgMar w:top="720" w:right="720" w:bottom="720" w:left="720" w:header="709" w:footer="709" w:gutter="0"/>
+          <w:cols w:space="708"/>
+          <w:docGrid w:linePitch="360"/>
+        </w:sectPr>
+      </w:pPr>
+    </w:p>
+    <w:p>
+      <w:pPr>
+        <w:pStyle w:val="Cmsor2"/>
+        <w:pageBreakBefore/>
+      </w:pPr>
+      <w:bookmarkStart w:id="6" w:name="_Toc214818833"/>
       <w:r>
         <w:rPr>
           <w:noProof/>
@@ -919,7 +962,7 @@
                     </pic:cNvPicPr>
                   </pic:nvPicPr>
                   <pic:blipFill>
-                    <a:blip r:embed="rId12" cstate="print">
+                    <a:blip r:embed="rId14" cstate="print">
                       <a:extLst>
                         <a:ext uri="{28A0092B-C50C-407E-A947-70E740481C1C}">
                           <a14:useLocalDpi xmlns:a14="http://schemas.microsoft.com/office/drawing/2010/main" val="0"/>
@@ -977,31 +1020,25 @@
         <w:pStyle w:val="Cmsor2"/>
         <w:pageBreakBefore/>
       </w:pPr>
-      <w:bookmarkStart w:id="7" w:name="_Toc214444272"/>
-      <w:r>
-        <w:lastRenderedPageBreak/>
-        <w:t>1.4 Kemping létrehozása</w:t>
-      </w:r>
-      <w:bookmarkEnd w:id="7"/>
-    </w:p>
-    <w:p>
+      <w:bookmarkStart w:id="7" w:name="_Toc214818834"/>
       <w:r>
         <w:rPr>
           <w:noProof/>
         </w:rPr>
+        <w:lastRenderedPageBreak/>
         <w:drawing>
-          <wp:anchor distT="0" distB="0" distL="114300" distR="114300" simplePos="0" relativeHeight="251661312" behindDoc="0" locked="0" layoutInCell="1" allowOverlap="1" wp14:anchorId="52D46794" wp14:editId="13F7C483">
+          <wp:anchor distT="0" distB="0" distL="114300" distR="114300" simplePos="0" relativeHeight="251663360" behindDoc="0" locked="0" layoutInCell="1" allowOverlap="1" wp14:anchorId="5F9D2702" wp14:editId="4728C03B">
             <wp:simplePos x="0" y="0"/>
-            <wp:positionH relativeFrom="margin">
-              <wp:align>center</wp:align>
+            <wp:positionH relativeFrom="column">
+              <wp:posOffset>-187022</wp:posOffset>
             </wp:positionH>
             <wp:positionV relativeFrom="paragraph">
-              <wp:posOffset>477235</wp:posOffset>
+              <wp:posOffset>351155</wp:posOffset>
             </wp:positionV>
-            <wp:extent cx="5321935" cy="8008620"/>
-            <wp:effectExtent l="0" t="0" r="0" b="0"/>
+            <wp:extent cx="7023909" cy="6504167"/>
+            <wp:effectExtent l="0" t="0" r="5715" b="0"/>
             <wp:wrapTopAndBottom/>
-            <wp:docPr id="9" name="Kép 9"/>
+            <wp:docPr id="318437712" name="Kép 9"/>
             <wp:cNvGraphicFramePr>
               <a:graphicFrameLocks xmlns:a="http://schemas.openxmlformats.org/drawingml/2006/main" noChangeAspect="1"/>
             </wp:cNvGraphicFramePr>
@@ -1009,13 +1046,13 @@
               <a:graphicData uri="http://schemas.openxmlformats.org/drawingml/2006/picture">
                 <pic:pic xmlns:pic="http://schemas.openxmlformats.org/drawingml/2006/picture">
                   <pic:nvPicPr>
-                    <pic:cNvPr id="0" name="Picture 6"/>
+                    <pic:cNvPr id="0" name="Picture 12"/>
                     <pic:cNvPicPr>
                       <a:picLocks noChangeAspect="1" noChangeArrowheads="1"/>
                     </pic:cNvPicPr>
                   </pic:nvPicPr>
                   <pic:blipFill>
-                    <a:blip r:embed="rId13" cstate="print">
+                    <a:blip r:embed="rId15">
                       <a:extLst>
                         <a:ext uri="{28A0092B-C50C-407E-A947-70E740481C1C}">
                           <a14:useLocalDpi xmlns:a14="http://schemas.microsoft.com/office/drawing/2010/main" val="0"/>
@@ -1030,7 +1067,7 @@
                   <pic:spPr bwMode="auto">
                     <a:xfrm>
                       <a:off x="0" y="0"/>
-                      <a:ext cx="5321935" cy="8008620"/>
+                      <a:ext cx="7023909" cy="6504167"/>
                     </a:xfrm>
                     <a:prstGeom prst="rect">
                       <a:avLst/>
@@ -1052,14 +1089,16 @@
           </wp:anchor>
         </w:drawing>
       </w:r>
+      <w:r>
+        <w:t>1.4 Kemping létrehozása</w:t>
+      </w:r>
+      <w:bookmarkEnd w:id="7"/>
     </w:p>
+    <w:p/>
     <w:sectPr>
-      <w:headerReference w:type="default" r:id="rId14"/>
-      <w:footerReference w:type="default" r:id="rId15"/>
       <w:pgSz w:w="11906" w:h="16838"/>
-      <w:pgMar w:top="720" w:right="720" w:bottom="720" w:left="720" w:header="708" w:footer="708" w:gutter="0"/>
+      <w:pgMar w:top="720" w:right="720" w:bottom="720" w:left="720" w:header="709" w:footer="709" w:gutter="0"/>
       <w:cols w:space="708"/>
-      <w:titlePg/>
       <w:docGrid w:linePitch="360"/>
     </w:sectPr>
   </w:body>
@@ -1067,7 +1106,7 @@
 </file>
 
 <file path=word/endnotes.xml><?xml version="1.0" encoding="utf-8"?>
-<w:endnotes xmlns:wpc="http://schemas.microsoft.com/office/word/2010/wordprocessingCanvas" xmlns:cx="http://schemas.microsoft.com/office/drawing/2014/chartex" xmlns:cx1="http://schemas.microsoft.com/office/drawing/2015/9/8/chartex" xmlns:cx2="http://schemas.microsoft.com/office/drawing/2015/10/21/chartex" xmlns:cx3="http://schemas.microsoft.com/office/drawing/2016/5/9/chartex" xmlns:cx4="http://schemas.microsoft.com/office/drawing/2016/5/10/chartex" xmlns:cx5="http://schemas.microsoft.com/office/drawing/2016/5/11/chartex" xmlns:cx6="http://schemas.microsoft.com/office/drawing/2016/5/12/chartex" xmlns:cx7="http://schemas.microsoft.com/office/drawing/2016/5/13/chartex" xmlns:cx8="http://schemas.microsoft.com/office/drawing/2016/5/14/chartex" xmlns:mc="http://schemas.openxmlformats.org/markup-compatibility/2006" xmlns:aink="http://schemas.microsoft.com/office/drawing/2016/ink" xmlns:am3d="http://schemas.microsoft.com/office/drawing/2017/model3d" xmlns:o="urn:schemas-microsoft-com:office:office" xmlns:r="http://schemas.openxmlformats.org/officeDocument/2006/relationships" xmlns:m="http://schemas.openxmlformats.org/officeDocument/2006/math" xmlns:v="urn:schemas-microsoft-com:vml" xmlns:wp14="http://schemas.microsoft.com/office/word/2010/wordprocessingDrawing" xmlns:wp="http://schemas.openxmlformats.org/drawingml/2006/wordprocessingDrawing" xmlns:w10="urn:schemas-microsoft-com:office:word" xmlns:w="http://schemas.openxmlformats.org/wordprocessingml/2006/main" xmlns:w14="http://schemas.microsoft.com/office/word/2010/wordml" xmlns:w15="http://schemas.microsoft.com/office/word/2012/wordml" xmlns:w16cex="http://schemas.microsoft.com/office/word/2018/wordml/cex" xmlns:w16cid="http://schemas.microsoft.com/office/word/2016/wordml/cid" xmlns:w16="http://schemas.microsoft.com/office/word/2018/wordml" xmlns:w16sdtdh="http://schemas.microsoft.com/office/word/2020/wordml/sdtdatahash" xmlns:w16se="http://schemas.microsoft.com/office/word/2015/wordml/symex" xmlns:wpg="http://schemas.microsoft.com/office/word/2010/wordprocessingGroup" xmlns:wpi="http://schemas.microsoft.com/office/word/2010/wordprocessingInk" xmlns:wne="http://schemas.microsoft.com/office/word/2006/wordml" xmlns:wps="http://schemas.microsoft.com/office/word/2010/wordprocessingShape" mc:Ignorable="w14 w15 w16se w16cid w16 w16cex w16sdtdh wp14">
+<w:endnotes xmlns:wpc="http://schemas.microsoft.com/office/word/2010/wordprocessingCanvas" xmlns:cx="http://schemas.microsoft.com/office/drawing/2014/chartex" xmlns:cx1="http://schemas.microsoft.com/office/drawing/2015/9/8/chartex" xmlns:cx2="http://schemas.microsoft.com/office/drawing/2015/10/21/chartex" xmlns:cx3="http://schemas.microsoft.com/office/drawing/2016/5/9/chartex" xmlns:cx4="http://schemas.microsoft.com/office/drawing/2016/5/10/chartex" xmlns:cx5="http://schemas.microsoft.com/office/drawing/2016/5/11/chartex" xmlns:cx6="http://schemas.microsoft.com/office/drawing/2016/5/12/chartex" xmlns:cx7="http://schemas.microsoft.com/office/drawing/2016/5/13/chartex" xmlns:cx8="http://schemas.microsoft.com/office/drawing/2016/5/14/chartex" xmlns:mc="http://schemas.openxmlformats.org/markup-compatibility/2006" xmlns:aink="http://schemas.microsoft.com/office/drawing/2016/ink" xmlns:am3d="http://schemas.microsoft.com/office/drawing/2017/model3d" xmlns:o="urn:schemas-microsoft-com:office:office" xmlns:oel="http://schemas.microsoft.com/office/2019/extlst" xmlns:r="http://schemas.openxmlformats.org/officeDocument/2006/relationships" xmlns:m="http://schemas.openxmlformats.org/officeDocument/2006/math" xmlns:v="urn:schemas-microsoft-com:vml" xmlns:wp14="http://schemas.microsoft.com/office/word/2010/wordprocessingDrawing" xmlns:wp="http://schemas.openxmlformats.org/drawingml/2006/wordprocessingDrawing" xmlns:w10="urn:schemas-microsoft-com:office:word" xmlns:w="http://schemas.openxmlformats.org/wordprocessingml/2006/main" xmlns:w14="http://schemas.microsoft.com/office/word/2010/wordml" xmlns:w15="http://schemas.microsoft.com/office/word/2012/wordml" xmlns:w16cex="http://schemas.microsoft.com/office/word/2018/wordml/cex" xmlns:w16cid="http://schemas.microsoft.com/office/word/2016/wordml/cid" xmlns:w16="http://schemas.microsoft.com/office/word/2018/wordml" xmlns:w16du="http://schemas.microsoft.com/office/word/2023/wordml/word16du" xmlns:w16sdtdh="http://schemas.microsoft.com/office/word/2020/wordml/sdtdatahash" xmlns:w16sdtfl="http://schemas.microsoft.com/office/word/2024/wordml/sdtformatlock" xmlns:w16se="http://schemas.microsoft.com/office/word/2015/wordml/symex" xmlns:wpg="http://schemas.microsoft.com/office/word/2010/wordprocessingGroup" xmlns:wpi="http://schemas.microsoft.com/office/word/2010/wordprocessingInk" xmlns:wne="http://schemas.microsoft.com/office/word/2006/wordml" xmlns:wps="http://schemas.microsoft.com/office/word/2010/wordprocessingShape" mc:Ignorable="w14 w15 w16se w16cid w16 w16cex w16sdtdh w16sdtfl w16du wp14">
   <w:endnote w:type="separator" w:id="-1">
     <w:p>
       <w:pPr>
@@ -1094,7 +1133,7 @@
 </file>
 
 <file path=word/footer1.xml><?xml version="1.0" encoding="utf-8"?>
-<w:ftr xmlns:wpc="http://schemas.microsoft.com/office/word/2010/wordprocessingCanvas" xmlns:cx="http://schemas.microsoft.com/office/drawing/2014/chartex" xmlns:cx1="http://schemas.microsoft.com/office/drawing/2015/9/8/chartex" xmlns:cx2="http://schemas.microsoft.com/office/drawing/2015/10/21/chartex" xmlns:cx3="http://schemas.microsoft.com/office/drawing/2016/5/9/chartex" xmlns:cx4="http://schemas.microsoft.com/office/drawing/2016/5/10/chartex" xmlns:cx5="http://schemas.microsoft.com/office/drawing/2016/5/11/chartex" xmlns:cx6="http://schemas.microsoft.com/office/drawing/2016/5/12/chartex" xmlns:cx7="http://schemas.microsoft.com/office/drawing/2016/5/13/chartex" xmlns:cx8="http://schemas.microsoft.com/office/drawing/2016/5/14/chartex" xmlns:mc="http://schemas.openxmlformats.org/markup-compatibility/2006" xmlns:aink="http://schemas.microsoft.com/office/drawing/2016/ink" xmlns:am3d="http://schemas.microsoft.com/office/drawing/2017/model3d" xmlns:o="urn:schemas-microsoft-com:office:office" xmlns:r="http://schemas.openxmlformats.org/officeDocument/2006/relationships" xmlns:m="http://schemas.openxmlformats.org/officeDocument/2006/math" xmlns:v="urn:schemas-microsoft-com:vml" xmlns:wp14="http://schemas.microsoft.com/office/word/2010/wordprocessingDrawing" xmlns:wp="http://schemas.openxmlformats.org/drawingml/2006/wordprocessingDrawing" xmlns:w10="urn:schemas-microsoft-com:office:word" xmlns:w="http://schemas.openxmlformats.org/wordprocessingml/2006/main" xmlns:w14="http://schemas.microsoft.com/office/word/2010/wordml" xmlns:w15="http://schemas.microsoft.com/office/word/2012/wordml" xmlns:w16cex="http://schemas.microsoft.com/office/word/2018/wordml/cex" xmlns:w16cid="http://schemas.microsoft.com/office/word/2016/wordml/cid" xmlns:w16="http://schemas.microsoft.com/office/word/2018/wordml" xmlns:w16sdtdh="http://schemas.microsoft.com/office/word/2020/wordml/sdtdatahash" xmlns:w16se="http://schemas.microsoft.com/office/word/2015/wordml/symex" xmlns:wpg="http://schemas.microsoft.com/office/word/2010/wordprocessingGroup" xmlns:wpi="http://schemas.microsoft.com/office/word/2010/wordprocessingInk" xmlns:wne="http://schemas.microsoft.com/office/word/2006/wordml" xmlns:wps="http://schemas.microsoft.com/office/word/2010/wordprocessingShape" mc:Ignorable="w14 w15 w16se w16cid w16 w16cex w16sdtdh wp14">
+<w:ftr xmlns:wpc="http://schemas.microsoft.com/office/word/2010/wordprocessingCanvas" xmlns:cx="http://schemas.microsoft.com/office/drawing/2014/chartex" xmlns:cx1="http://schemas.microsoft.com/office/drawing/2015/9/8/chartex" xmlns:cx2="http://schemas.microsoft.com/office/drawing/2015/10/21/chartex" xmlns:cx3="http://schemas.microsoft.com/office/drawing/2016/5/9/chartex" xmlns:cx4="http://schemas.microsoft.com/office/drawing/2016/5/10/chartex" xmlns:cx5="http://schemas.microsoft.com/office/drawing/2016/5/11/chartex" xmlns:cx6="http://schemas.microsoft.com/office/drawing/2016/5/12/chartex" xmlns:cx7="http://schemas.microsoft.com/office/drawing/2016/5/13/chartex" xmlns:cx8="http://schemas.microsoft.com/office/drawing/2016/5/14/chartex" xmlns:mc="http://schemas.openxmlformats.org/markup-compatibility/2006" xmlns:aink="http://schemas.microsoft.com/office/drawing/2016/ink" xmlns:am3d="http://schemas.microsoft.com/office/drawing/2017/model3d" xmlns:o="urn:schemas-microsoft-com:office:office" xmlns:oel="http://schemas.microsoft.com/office/2019/extlst" xmlns:r="http://schemas.openxmlformats.org/officeDocument/2006/relationships" xmlns:m="http://schemas.openxmlformats.org/officeDocument/2006/math" xmlns:v="urn:schemas-microsoft-com:vml" xmlns:wp14="http://schemas.microsoft.com/office/word/2010/wordprocessingDrawing" xmlns:wp="http://schemas.openxmlformats.org/drawingml/2006/wordprocessingDrawing" xmlns:w10="urn:schemas-microsoft-com:office:word" xmlns:w="http://schemas.openxmlformats.org/wordprocessingml/2006/main" xmlns:w14="http://schemas.microsoft.com/office/word/2010/wordml" xmlns:w15="http://schemas.microsoft.com/office/word/2012/wordml" xmlns:w16cex="http://schemas.microsoft.com/office/word/2018/wordml/cex" xmlns:w16cid="http://schemas.microsoft.com/office/word/2016/wordml/cid" xmlns:w16="http://schemas.microsoft.com/office/word/2018/wordml" xmlns:w16du="http://schemas.microsoft.com/office/word/2023/wordml/word16du" xmlns:w16sdtdh="http://schemas.microsoft.com/office/word/2020/wordml/sdtdatahash" xmlns:w16sdtfl="http://schemas.microsoft.com/office/word/2024/wordml/sdtformatlock" xmlns:w16se="http://schemas.microsoft.com/office/word/2015/wordml/symex" xmlns:wpg="http://schemas.microsoft.com/office/word/2010/wordprocessingGroup" xmlns:wpi="http://schemas.microsoft.com/office/word/2010/wordprocessingInk" xmlns:wne="http://schemas.microsoft.com/office/word/2006/wordml" xmlns:wps="http://schemas.microsoft.com/office/word/2010/wordprocessingShape" mc:Ignorable="w14 w15 w16se w16cid w16 w16cex w16sdtdh w16sdtfl w16du wp14">
   <w:p>
     <w:pPr>
       <w:pStyle w:val="llb"/>
@@ -1219,7 +1258,7 @@
 </file>
 
 <file path=word/footnotes.xml><?xml version="1.0" encoding="utf-8"?>
-<w:footnotes xmlns:wpc="http://schemas.microsoft.com/office/word/2010/wordprocessingCanvas" xmlns:cx="http://schemas.microsoft.com/office/drawing/2014/chartex" xmlns:cx1="http://schemas.microsoft.com/office/drawing/2015/9/8/chartex" xmlns:cx2="http://schemas.microsoft.com/office/drawing/2015/10/21/chartex" xmlns:cx3="http://schemas.microsoft.com/office/drawing/2016/5/9/chartex" xmlns:cx4="http://schemas.microsoft.com/office/drawing/2016/5/10/chartex" xmlns:cx5="http://schemas.microsoft.com/office/drawing/2016/5/11/chartex" xmlns:cx6="http://schemas.microsoft.com/office/drawing/2016/5/12/chartex" xmlns:cx7="http://schemas.microsoft.com/office/drawing/2016/5/13/chartex" xmlns:cx8="http://schemas.microsoft.com/office/drawing/2016/5/14/chartex" xmlns:mc="http://schemas.openxmlformats.org/markup-compatibility/2006" xmlns:aink="http://schemas.microsoft.com/office/drawing/2016/ink" xmlns:am3d="http://schemas.microsoft.com/office/drawing/2017/model3d" xmlns:o="urn:schemas-microsoft-com:office:office" xmlns:r="http://schemas.openxmlformats.org/officeDocument/2006/relationships" xmlns:m="http://schemas.openxmlformats.org/officeDocument/2006/math" xmlns:v="urn:schemas-microsoft-com:vml" xmlns:wp14="http://schemas.microsoft.com/office/word/2010/wordprocessingDrawing" xmlns:wp="http://schemas.openxmlformats.org/drawingml/2006/wordprocessingDrawing" xmlns:w10="urn:schemas-microsoft-com:office:word" xmlns:w="http://schemas.openxmlformats.org/wordprocessingml/2006/main" xmlns:w14="http://schemas.microsoft.com/office/word/2010/wordml" xmlns:w15="http://schemas.microsoft.com/office/word/2012/wordml" xmlns:w16cex="http://schemas.microsoft.com/office/word/2018/wordml/cex" xmlns:w16cid="http://schemas.microsoft.com/office/word/2016/wordml/cid" xmlns:w16="http://schemas.microsoft.com/office/word/2018/wordml" xmlns:w16sdtdh="http://schemas.microsoft.com/office/word/2020/wordml/sdtdatahash" xmlns:w16se="http://schemas.microsoft.com/office/word/2015/wordml/symex" xmlns:wpg="http://schemas.microsoft.com/office/word/2010/wordprocessingGroup" xmlns:wpi="http://schemas.microsoft.com/office/word/2010/wordprocessingInk" xmlns:wne="http://schemas.microsoft.com/office/word/2006/wordml" xmlns:wps="http://schemas.microsoft.com/office/word/2010/wordprocessingShape" mc:Ignorable="w14 w15 w16se w16cid w16 w16cex w16sdtdh wp14">
+<w:footnotes xmlns:wpc="http://schemas.microsoft.com/office/word/2010/wordprocessingCanvas" xmlns:cx="http://schemas.microsoft.com/office/drawing/2014/chartex" xmlns:cx1="http://schemas.microsoft.com/office/drawing/2015/9/8/chartex" xmlns:cx2="http://schemas.microsoft.com/office/drawing/2015/10/21/chartex" xmlns:cx3="http://schemas.microsoft.com/office/drawing/2016/5/9/chartex" xmlns:cx4="http://schemas.microsoft.com/office/drawing/2016/5/10/chartex" xmlns:cx5="http://schemas.microsoft.com/office/drawing/2016/5/11/chartex" xmlns:cx6="http://schemas.microsoft.com/office/drawing/2016/5/12/chartex" xmlns:cx7="http://schemas.microsoft.com/office/drawing/2016/5/13/chartex" xmlns:cx8="http://schemas.microsoft.com/office/drawing/2016/5/14/chartex" xmlns:mc="http://schemas.openxmlformats.org/markup-compatibility/2006" xmlns:aink="http://schemas.microsoft.com/office/drawing/2016/ink" xmlns:am3d="http://schemas.microsoft.com/office/drawing/2017/model3d" xmlns:o="urn:schemas-microsoft-com:office:office" xmlns:oel="http://schemas.microsoft.com/office/2019/extlst" xmlns:r="http://schemas.openxmlformats.org/officeDocument/2006/relationships" xmlns:m="http://schemas.openxmlformats.org/officeDocument/2006/math" xmlns:v="urn:schemas-microsoft-com:vml" xmlns:wp14="http://schemas.microsoft.com/office/word/2010/wordprocessingDrawing" xmlns:wp="http://schemas.openxmlformats.org/drawingml/2006/wordprocessingDrawing" xmlns:w10="urn:schemas-microsoft-com:office:word" xmlns:w="http://schemas.openxmlformats.org/wordprocessingml/2006/main" xmlns:w14="http://schemas.microsoft.com/office/word/2010/wordml" xmlns:w15="http://schemas.microsoft.com/office/word/2012/wordml" xmlns:w16cex="http://schemas.microsoft.com/office/word/2018/wordml/cex" xmlns:w16cid="http://schemas.microsoft.com/office/word/2016/wordml/cid" xmlns:w16="http://schemas.microsoft.com/office/word/2018/wordml" xmlns:w16du="http://schemas.microsoft.com/office/word/2023/wordml/word16du" xmlns:w16sdtdh="http://schemas.microsoft.com/office/word/2020/wordml/sdtdatahash" xmlns:w16sdtfl="http://schemas.microsoft.com/office/word/2024/wordml/sdtformatlock" xmlns:w16se="http://schemas.microsoft.com/office/word/2015/wordml/symex" xmlns:wpg="http://schemas.microsoft.com/office/word/2010/wordprocessingGroup" xmlns:wpi="http://schemas.microsoft.com/office/word/2010/wordprocessingInk" xmlns:wne="http://schemas.microsoft.com/office/word/2006/wordml" xmlns:wps="http://schemas.microsoft.com/office/word/2010/wordprocessingShape" mc:Ignorable="w14 w15 w16se w16cid w16 w16cex w16sdtdh w16sdtfl w16du wp14">
   <w:footnote w:type="separator" w:id="-1">
     <w:p>
       <w:pPr>
@@ -1246,7 +1285,7 @@
 </file>
 
 <file path=word/header1.xml><?xml version="1.0" encoding="utf-8"?>
-<w:hdr xmlns:wpc="http://schemas.microsoft.com/office/word/2010/wordprocessingCanvas" xmlns:cx="http://schemas.microsoft.com/office/drawing/2014/chartex" xmlns:cx1="http://schemas.microsoft.com/office/drawing/2015/9/8/chartex" xmlns:cx2="http://schemas.microsoft.com/office/drawing/2015/10/21/chartex" xmlns:cx3="http://schemas.microsoft.com/office/drawing/2016/5/9/chartex" xmlns:cx4="http://schemas.microsoft.com/office/drawing/2016/5/10/chartex" xmlns:cx5="http://schemas.microsoft.com/office/drawing/2016/5/11/chartex" xmlns:cx6="http://schemas.microsoft.com/office/drawing/2016/5/12/chartex" xmlns:cx7="http://schemas.microsoft.com/office/drawing/2016/5/13/chartex" xmlns:cx8="http://schemas.microsoft.com/office/drawing/2016/5/14/chartex" xmlns:mc="http://schemas.openxmlformats.org/markup-compatibility/2006" xmlns:aink="http://schemas.microsoft.com/office/drawing/2016/ink" xmlns:am3d="http://schemas.microsoft.com/office/drawing/2017/model3d" xmlns:o="urn:schemas-microsoft-com:office:office" xmlns:r="http://schemas.openxmlformats.org/officeDocument/2006/relationships" xmlns:m="http://schemas.openxmlformats.org/officeDocument/2006/math" xmlns:v="urn:schemas-microsoft-com:vml" xmlns:wp14="http://schemas.microsoft.com/office/word/2010/wordprocessingDrawing" xmlns:wp="http://schemas.openxmlformats.org/drawingml/2006/wordprocessingDrawing" xmlns:w10="urn:schemas-microsoft-com:office:word" xmlns:w="http://schemas.openxmlformats.org/wordprocessingml/2006/main" xmlns:w14="http://schemas.microsoft.com/office/word/2010/wordml" xmlns:w15="http://schemas.microsoft.com/office/word/2012/wordml" xmlns:w16cex="http://schemas.microsoft.com/office/word/2018/wordml/cex" xmlns:w16cid="http://schemas.microsoft.com/office/word/2016/wordml/cid" xmlns:w16="http://schemas.microsoft.com/office/word/2018/wordml" xmlns:w16sdtdh="http://schemas.microsoft.com/office/word/2020/wordml/sdtdatahash" xmlns:w16se="http://schemas.microsoft.com/office/word/2015/wordml/symex" xmlns:wpg="http://schemas.microsoft.com/office/word/2010/wordprocessingGroup" xmlns:wpi="http://schemas.microsoft.com/office/word/2010/wordprocessingInk" xmlns:wne="http://schemas.microsoft.com/office/word/2006/wordml" xmlns:wps="http://schemas.microsoft.com/office/word/2010/wordprocessingShape" mc:Ignorable="w14 w15 w16se w16cid w16 w16cex w16sdtdh wp14">
+<w:hdr xmlns:wpc="http://schemas.microsoft.com/office/word/2010/wordprocessingCanvas" xmlns:cx="http://schemas.microsoft.com/office/drawing/2014/chartex" xmlns:cx1="http://schemas.microsoft.com/office/drawing/2015/9/8/chartex" xmlns:cx2="http://schemas.microsoft.com/office/drawing/2015/10/21/chartex" xmlns:cx3="http://schemas.microsoft.com/office/drawing/2016/5/9/chartex" xmlns:cx4="http://schemas.microsoft.com/office/drawing/2016/5/10/chartex" xmlns:cx5="http://schemas.microsoft.com/office/drawing/2016/5/11/chartex" xmlns:cx6="http://schemas.microsoft.com/office/drawing/2016/5/12/chartex" xmlns:cx7="http://schemas.microsoft.com/office/drawing/2016/5/13/chartex" xmlns:cx8="http://schemas.microsoft.com/office/drawing/2016/5/14/chartex" xmlns:mc="http://schemas.openxmlformats.org/markup-compatibility/2006" xmlns:aink="http://schemas.microsoft.com/office/drawing/2016/ink" xmlns:am3d="http://schemas.microsoft.com/office/drawing/2017/model3d" xmlns:o="urn:schemas-microsoft-com:office:office" xmlns:oel="http://schemas.microsoft.com/office/2019/extlst" xmlns:r="http://schemas.openxmlformats.org/officeDocument/2006/relationships" xmlns:m="http://schemas.openxmlformats.org/officeDocument/2006/math" xmlns:v="urn:schemas-microsoft-com:vml" xmlns:wp14="http://schemas.microsoft.com/office/word/2010/wordprocessingDrawing" xmlns:wp="http://schemas.openxmlformats.org/drawingml/2006/wordprocessingDrawing" xmlns:w10="urn:schemas-microsoft-com:office:word" xmlns:w="http://schemas.openxmlformats.org/wordprocessingml/2006/main" xmlns:w14="http://schemas.microsoft.com/office/word/2010/wordml" xmlns:w15="http://schemas.microsoft.com/office/word/2012/wordml" xmlns:w16cex="http://schemas.microsoft.com/office/word/2018/wordml/cex" xmlns:w16cid="http://schemas.microsoft.com/office/word/2016/wordml/cid" xmlns:w16="http://schemas.microsoft.com/office/word/2018/wordml" xmlns:w16du="http://schemas.microsoft.com/office/word/2023/wordml/word16du" xmlns:w16sdtdh="http://schemas.microsoft.com/office/word/2020/wordml/sdtdatahash" xmlns:w16sdtfl="http://schemas.microsoft.com/office/word/2024/wordml/sdtformatlock" xmlns:w16se="http://schemas.microsoft.com/office/word/2015/wordml/symex" xmlns:wpg="http://schemas.microsoft.com/office/word/2010/wordprocessingGroup" xmlns:wpi="http://schemas.microsoft.com/office/word/2010/wordprocessingInk" xmlns:wne="http://schemas.microsoft.com/office/word/2006/wordml" xmlns:wps="http://schemas.microsoft.com/office/word/2010/wordprocessingShape" mc:Ignorable="w14 w15 w16se w16cid w16 w16cex w16sdtdh w16sdtfl w16du wp14">
   <w:p>
     <w:pPr>
       <w:pStyle w:val="lfej"/>
@@ -1281,7 +1320,7 @@
           <wp:extent cx="1424940" cy="454660"/>
           <wp:effectExtent l="0" t="0" r="3810" b="2540"/>
           <wp:wrapNone/>
-          <wp:docPr id="5" name="Kép 5"/>
+          <wp:docPr id="1961620333" name="Kép 1961620333"/>
           <wp:cNvGraphicFramePr>
             <a:graphicFrameLocks xmlns:a="http://schemas.openxmlformats.org/drawingml/2006/main" noChangeAspect="1"/>
           </wp:cNvGraphicFramePr>
@@ -1326,7 +1365,7 @@
         </wp:anchor>
       </w:drawing>
     </w:r>
-    <w:bookmarkStart w:id="8" w:name="_Hlk214607110"/>
+    <w:bookmarkStart w:id="4" w:name="_Hlk214607110"/>
     <w:r>
       <w:rPr>
         <w:rFonts w:ascii="Times New Roman" w:hAnsi="Times New Roman" w:cs="Times New Roman"/>
@@ -1335,13 +1374,23 @@
       </w:rPr>
       <w:t>Algoritmus leírás</w:t>
     </w:r>
-    <w:bookmarkEnd w:id="8"/>
+    <w:bookmarkEnd w:id="4"/>
+  </w:p>
+</w:hdr>
+</file>
+
+<file path=word/header2.xml><?xml version="1.0" encoding="utf-8"?>
+<w:hdr xmlns:wpc="http://schemas.microsoft.com/office/word/2010/wordprocessingCanvas" xmlns:cx="http://schemas.microsoft.com/office/drawing/2014/chartex" xmlns:cx1="http://schemas.microsoft.com/office/drawing/2015/9/8/chartex" xmlns:cx2="http://schemas.microsoft.com/office/drawing/2015/10/21/chartex" xmlns:cx3="http://schemas.microsoft.com/office/drawing/2016/5/9/chartex" xmlns:cx4="http://schemas.microsoft.com/office/drawing/2016/5/10/chartex" xmlns:cx5="http://schemas.microsoft.com/office/drawing/2016/5/11/chartex" xmlns:cx6="http://schemas.microsoft.com/office/drawing/2016/5/12/chartex" xmlns:cx7="http://schemas.microsoft.com/office/drawing/2016/5/13/chartex" xmlns:cx8="http://schemas.microsoft.com/office/drawing/2016/5/14/chartex" xmlns:mc="http://schemas.openxmlformats.org/markup-compatibility/2006" xmlns:aink="http://schemas.microsoft.com/office/drawing/2016/ink" xmlns:am3d="http://schemas.microsoft.com/office/drawing/2017/model3d" xmlns:o="urn:schemas-microsoft-com:office:office" xmlns:oel="http://schemas.microsoft.com/office/2019/extlst" xmlns:r="http://schemas.openxmlformats.org/officeDocument/2006/relationships" xmlns:m="http://schemas.openxmlformats.org/officeDocument/2006/math" xmlns:v="urn:schemas-microsoft-com:vml" xmlns:wp14="http://schemas.microsoft.com/office/word/2010/wordprocessingDrawing" xmlns:wp="http://schemas.openxmlformats.org/drawingml/2006/wordprocessingDrawing" xmlns:w10="urn:schemas-microsoft-com:office:word" xmlns:w="http://schemas.openxmlformats.org/wordprocessingml/2006/main" xmlns:w14="http://schemas.microsoft.com/office/word/2010/wordml" xmlns:w15="http://schemas.microsoft.com/office/word/2012/wordml" xmlns:w16cex="http://schemas.microsoft.com/office/word/2018/wordml/cex" xmlns:w16cid="http://schemas.microsoft.com/office/word/2016/wordml/cid" xmlns:w16="http://schemas.microsoft.com/office/word/2018/wordml" xmlns:w16du="http://schemas.microsoft.com/office/word/2023/wordml/word16du" xmlns:w16sdtdh="http://schemas.microsoft.com/office/word/2020/wordml/sdtdatahash" xmlns:w16sdtfl="http://schemas.microsoft.com/office/word/2024/wordml/sdtformatlock" xmlns:w16se="http://schemas.microsoft.com/office/word/2015/wordml/symex" xmlns:wpg="http://schemas.microsoft.com/office/word/2010/wordprocessingGroup" xmlns:wpi="http://schemas.microsoft.com/office/word/2010/wordprocessingInk" xmlns:wne="http://schemas.microsoft.com/office/word/2006/wordml" xmlns:wps="http://schemas.microsoft.com/office/word/2010/wordprocessingShape" mc:Ignorable="w14 w15 w16se w16cid w16 w16cex w16sdtdh w16sdtfl w16du wp14">
+  <w:p>
+    <w:pPr>
+      <w:pStyle w:val="lfej"/>
+    </w:pPr>
   </w:p>
 </w:hdr>
 </file>
 
 <file path=word/numbering.xml><?xml version="1.0" encoding="utf-8"?>
-<w:numbering xmlns:wpc="http://schemas.microsoft.com/office/word/2010/wordprocessingCanvas" xmlns:cx="http://schemas.microsoft.com/office/drawing/2014/chartex" xmlns:cx1="http://schemas.microsoft.com/office/drawing/2015/9/8/chartex" xmlns:cx2="http://schemas.microsoft.com/office/drawing/2015/10/21/chartex" xmlns:cx3="http://schemas.microsoft.com/office/drawing/2016/5/9/chartex" xmlns:cx4="http://schemas.microsoft.com/office/drawing/2016/5/10/chartex" xmlns:cx5="http://schemas.microsoft.com/office/drawing/2016/5/11/chartex" xmlns:cx6="http://schemas.microsoft.com/office/drawing/2016/5/12/chartex" xmlns:cx7="http://schemas.microsoft.com/office/drawing/2016/5/13/chartex" xmlns:cx8="http://schemas.microsoft.com/office/drawing/2016/5/14/chartex" xmlns:mc="http://schemas.openxmlformats.org/markup-compatibility/2006" xmlns:aink="http://schemas.microsoft.com/office/drawing/2016/ink" xmlns:am3d="http://schemas.microsoft.com/office/drawing/2017/model3d" xmlns:o="urn:schemas-microsoft-com:office:office" xmlns:r="http://schemas.openxmlformats.org/officeDocument/2006/relationships" xmlns:m="http://schemas.openxmlformats.org/officeDocument/2006/math" xmlns:v="urn:schemas-microsoft-com:vml" xmlns:wp14="http://schemas.microsoft.com/office/word/2010/wordprocessingDrawing" xmlns:wp="http://schemas.openxmlformats.org/drawingml/2006/wordprocessingDrawing" xmlns:w10="urn:schemas-microsoft-com:office:word" xmlns:w="http://schemas.openxmlformats.org/wordprocessingml/2006/main" xmlns:w14="http://schemas.microsoft.com/office/word/2010/wordml" xmlns:w15="http://schemas.microsoft.com/office/word/2012/wordml" xmlns:w16cex="http://schemas.microsoft.com/office/word/2018/wordml/cex" xmlns:w16cid="http://schemas.microsoft.com/office/word/2016/wordml/cid" xmlns:w16="http://schemas.microsoft.com/office/word/2018/wordml" xmlns:w16sdtdh="http://schemas.microsoft.com/office/word/2020/wordml/sdtdatahash" xmlns:w16se="http://schemas.microsoft.com/office/word/2015/wordml/symex" xmlns:wpg="http://schemas.microsoft.com/office/word/2010/wordprocessingGroup" xmlns:wpi="http://schemas.microsoft.com/office/word/2010/wordprocessingInk" xmlns:wne="http://schemas.microsoft.com/office/word/2006/wordml" xmlns:wps="http://schemas.microsoft.com/office/word/2010/wordprocessingShape" mc:Ignorable="w14 w15 w16se w16cid w16 w16cex w16sdtdh wp14">
+<w:numbering xmlns:wpc="http://schemas.microsoft.com/office/word/2010/wordprocessingCanvas" xmlns:cx="http://schemas.microsoft.com/office/drawing/2014/chartex" xmlns:cx1="http://schemas.microsoft.com/office/drawing/2015/9/8/chartex" xmlns:cx2="http://schemas.microsoft.com/office/drawing/2015/10/21/chartex" xmlns:cx3="http://schemas.microsoft.com/office/drawing/2016/5/9/chartex" xmlns:cx4="http://schemas.microsoft.com/office/drawing/2016/5/10/chartex" xmlns:cx5="http://schemas.microsoft.com/office/drawing/2016/5/11/chartex" xmlns:cx6="http://schemas.microsoft.com/office/drawing/2016/5/12/chartex" xmlns:cx7="http://schemas.microsoft.com/office/drawing/2016/5/13/chartex" xmlns:cx8="http://schemas.microsoft.com/office/drawing/2016/5/14/chartex" xmlns:mc="http://schemas.openxmlformats.org/markup-compatibility/2006" xmlns:aink="http://schemas.microsoft.com/office/drawing/2016/ink" xmlns:am3d="http://schemas.microsoft.com/office/drawing/2017/model3d" xmlns:o="urn:schemas-microsoft-com:office:office" xmlns:oel="http://schemas.microsoft.com/office/2019/extlst" xmlns:r="http://schemas.openxmlformats.org/officeDocument/2006/relationships" xmlns:m="http://schemas.openxmlformats.org/officeDocument/2006/math" xmlns:v="urn:schemas-microsoft-com:vml" xmlns:wp14="http://schemas.microsoft.com/office/word/2010/wordprocessingDrawing" xmlns:wp="http://schemas.openxmlformats.org/drawingml/2006/wordprocessingDrawing" xmlns:w10="urn:schemas-microsoft-com:office:word" xmlns:w="http://schemas.openxmlformats.org/wordprocessingml/2006/main" xmlns:w14="http://schemas.microsoft.com/office/word/2010/wordml" xmlns:w15="http://schemas.microsoft.com/office/word/2012/wordml" xmlns:w16cex="http://schemas.microsoft.com/office/word/2018/wordml/cex" xmlns:w16cid="http://schemas.microsoft.com/office/word/2016/wordml/cid" xmlns:w16="http://schemas.microsoft.com/office/word/2018/wordml" xmlns:w16du="http://schemas.microsoft.com/office/word/2023/wordml/word16du" xmlns:w16sdtdh="http://schemas.microsoft.com/office/word/2020/wordml/sdtdatahash" xmlns:w16sdtfl="http://schemas.microsoft.com/office/word/2024/wordml/sdtformatlock" xmlns:w16se="http://schemas.microsoft.com/office/word/2015/wordml/symex" xmlns:wpg="http://schemas.microsoft.com/office/word/2010/wordprocessingGroup" xmlns:wpi="http://schemas.microsoft.com/office/word/2010/wordprocessingInk" xmlns:wne="http://schemas.microsoft.com/office/word/2006/wordml" xmlns:wps="http://schemas.microsoft.com/office/word/2010/wordprocessingShape" mc:Ignorable="w14 w15 w16se w16cid w16 w16cex w16sdtdh w16sdtfl w16du wp14">
   <w:abstractNum w:abstractNumId="0" w15:restartNumberingAfterBreak="0">
     <w:nsid w:val="0FD627B7"/>
     <w:multiLevelType w:val="hybridMultilevel"/>
@@ -1795,6 +1844,95 @@
     </w:lvl>
   </w:abstractNum>
   <w:abstractNum w:abstractNumId="4" w15:restartNumberingAfterBreak="0">
+    <w:nsid w:val="2C3A7403"/>
+    <w:multiLevelType w:val="hybridMultilevel"/>
+    <w:tmpl w:val="46661900"/>
+    <w:lvl w:ilvl="0" w:tplc="41109436">
+      <w:start w:val="1"/>
+      <w:numFmt w:val="decimal"/>
+      <w:lvlText w:val="%1"/>
+      <w:lvlJc w:val="left"/>
+      <w:pPr>
+        <w:ind w:left="720" w:hanging="360"/>
+      </w:pPr>
+      <w:rPr>
+        <w:rFonts w:hint="default"/>
+      </w:rPr>
+    </w:lvl>
+    <w:lvl w:ilvl="1" w:tplc="040E0019" w:tentative="1">
+      <w:start w:val="1"/>
+      <w:numFmt w:val="lowerLetter"/>
+      <w:lvlText w:val="%2."/>
+      <w:lvlJc w:val="left"/>
+      <w:pPr>
+        <w:ind w:left="1440" w:hanging="360"/>
+      </w:pPr>
+    </w:lvl>
+    <w:lvl w:ilvl="2" w:tplc="040E001B" w:tentative="1">
+      <w:start w:val="1"/>
+      <w:numFmt w:val="lowerRoman"/>
+      <w:lvlText w:val="%3."/>
+      <w:lvlJc w:val="right"/>
+      <w:pPr>
+        <w:ind w:left="2160" w:hanging="180"/>
+      </w:pPr>
+    </w:lvl>
+    <w:lvl w:ilvl="3" w:tplc="040E000F" w:tentative="1">
+      <w:start w:val="1"/>
+      <w:numFmt w:val="decimal"/>
+      <w:lvlText w:val="%4."/>
+      <w:lvlJc w:val="left"/>
+      <w:pPr>
+        <w:ind w:left="2880" w:hanging="360"/>
+      </w:pPr>
+    </w:lvl>
+    <w:lvl w:ilvl="4" w:tplc="040E0019" w:tentative="1">
+      <w:start w:val="1"/>
+      <w:numFmt w:val="lowerLetter"/>
+      <w:lvlText w:val="%5."/>
+      <w:lvlJc w:val="left"/>
+      <w:pPr>
+        <w:ind w:left="3600" w:hanging="360"/>
+      </w:pPr>
+    </w:lvl>
+    <w:lvl w:ilvl="5" w:tplc="040E001B" w:tentative="1">
+      <w:start w:val="1"/>
+      <w:numFmt w:val="lowerRoman"/>
+      <w:lvlText w:val="%6."/>
+      <w:lvlJc w:val="right"/>
+      <w:pPr>
+        <w:ind w:left="4320" w:hanging="180"/>
+      </w:pPr>
+    </w:lvl>
+    <w:lvl w:ilvl="6" w:tplc="040E000F" w:tentative="1">
+      <w:start w:val="1"/>
+      <w:numFmt w:val="decimal"/>
+      <w:lvlText w:val="%7."/>
+      <w:lvlJc w:val="left"/>
+      <w:pPr>
+        <w:ind w:left="5040" w:hanging="360"/>
+      </w:pPr>
+    </w:lvl>
+    <w:lvl w:ilvl="7" w:tplc="040E0019" w:tentative="1">
+      <w:start w:val="1"/>
+      <w:numFmt w:val="lowerLetter"/>
+      <w:lvlText w:val="%8."/>
+      <w:lvlJc w:val="left"/>
+      <w:pPr>
+        <w:ind w:left="5760" w:hanging="360"/>
+      </w:pPr>
+    </w:lvl>
+    <w:lvl w:ilvl="8" w:tplc="040E001B" w:tentative="1">
+      <w:start w:val="1"/>
+      <w:numFmt w:val="lowerRoman"/>
+      <w:lvlText w:val="%9."/>
+      <w:lvlJc w:val="right"/>
+      <w:pPr>
+        <w:ind w:left="6480" w:hanging="180"/>
+      </w:pPr>
+    </w:lvl>
+  </w:abstractNum>
+  <w:abstractNum w:abstractNumId="5" w15:restartNumberingAfterBreak="0">
     <w:nsid w:val="34F303BD"/>
     <w:multiLevelType w:val="hybridMultilevel"/>
     <w:tmpl w:val="4A2CC9C4"/>
@@ -1909,7 +2047,7 @@
       </w:rPr>
     </w:lvl>
   </w:abstractNum>
-  <w:abstractNum w:abstractNumId="5" w15:restartNumberingAfterBreak="0">
+  <w:abstractNum w:abstractNumId="6" w15:restartNumberingAfterBreak="0">
     <w:nsid w:val="36D11F76"/>
     <w:multiLevelType w:val="hybridMultilevel"/>
     <w:tmpl w:val="377615D2"/>
@@ -2022,7 +2160,7 @@
       </w:rPr>
     </w:lvl>
   </w:abstractNum>
-  <w:abstractNum w:abstractNumId="6" w15:restartNumberingAfterBreak="0">
+  <w:abstractNum w:abstractNumId="7" w15:restartNumberingAfterBreak="0">
     <w:nsid w:val="43221F87"/>
     <w:multiLevelType w:val="multilevel"/>
     <w:tmpl w:val="65561954"/>
@@ -2135,7 +2273,138 @@
       </w:rPr>
     </w:lvl>
   </w:abstractNum>
-  <w:abstractNum w:abstractNumId="7" w15:restartNumberingAfterBreak="0">
+  <w:abstractNum w:abstractNumId="8" w15:restartNumberingAfterBreak="0">
+    <w:nsid w:val="49883860"/>
+    <w:multiLevelType w:val="multilevel"/>
+    <w:tmpl w:val="D10A0340"/>
+    <w:lvl w:ilvl="0">
+      <w:start w:val="1"/>
+      <w:numFmt w:val="decimal"/>
+      <w:lvlText w:val="%1"/>
+      <w:lvlJc w:val="left"/>
+      <w:pPr>
+        <w:ind w:left="360" w:hanging="360"/>
+      </w:pPr>
+      <w:rPr>
+        <w:rFonts w:ascii="Times New Roman" w:eastAsiaTheme="minorHAnsi" w:hAnsi="Times New Roman" w:cs="Times New Roman" w:hint="default"/>
+        <w:color w:val="000000" w:themeColor="text1"/>
+        <w:sz w:val="28"/>
+      </w:rPr>
+    </w:lvl>
+    <w:lvl w:ilvl="1">
+      <w:start w:val="4"/>
+      <w:numFmt w:val="decimal"/>
+      <w:lvlText w:val="%1.%2"/>
+      <w:lvlJc w:val="left"/>
+      <w:pPr>
+        <w:ind w:left="940" w:hanging="720"/>
+      </w:pPr>
+      <w:rPr>
+        <w:rFonts w:ascii="Times New Roman" w:eastAsiaTheme="minorHAnsi" w:hAnsi="Times New Roman" w:cs="Times New Roman" w:hint="default"/>
+        <w:color w:val="000000" w:themeColor="text1"/>
+        <w:sz w:val="28"/>
+      </w:rPr>
+    </w:lvl>
+    <w:lvl w:ilvl="2">
+      <w:start w:val="1"/>
+      <w:numFmt w:val="decimal"/>
+      <w:lvlText w:val="%1.%2.%3"/>
+      <w:lvlJc w:val="left"/>
+      <w:pPr>
+        <w:ind w:left="1520" w:hanging="1080"/>
+      </w:pPr>
+      <w:rPr>
+        <w:rFonts w:ascii="Times New Roman" w:eastAsiaTheme="minorHAnsi" w:hAnsi="Times New Roman" w:cs="Times New Roman" w:hint="default"/>
+        <w:color w:val="000000" w:themeColor="text1"/>
+        <w:sz w:val="28"/>
+      </w:rPr>
+    </w:lvl>
+    <w:lvl w:ilvl="3">
+      <w:start w:val="1"/>
+      <w:numFmt w:val="decimal"/>
+      <w:lvlText w:val="%1.%2.%3.%4"/>
+      <w:lvlJc w:val="left"/>
+      <w:pPr>
+        <w:ind w:left="2100" w:hanging="1440"/>
+      </w:pPr>
+      <w:rPr>
+        <w:rFonts w:ascii="Times New Roman" w:eastAsiaTheme="minorHAnsi" w:hAnsi="Times New Roman" w:cs="Times New Roman" w:hint="default"/>
+        <w:color w:val="000000" w:themeColor="text1"/>
+        <w:sz w:val="28"/>
+      </w:rPr>
+    </w:lvl>
+    <w:lvl w:ilvl="4">
+      <w:start w:val="1"/>
+      <w:numFmt w:val="decimal"/>
+      <w:lvlText w:val="%1.%2.%3.%4.%5"/>
+      <w:lvlJc w:val="left"/>
+      <w:pPr>
+        <w:ind w:left="2680" w:hanging="1800"/>
+      </w:pPr>
+      <w:rPr>
+        <w:rFonts w:ascii="Times New Roman" w:eastAsiaTheme="minorHAnsi" w:hAnsi="Times New Roman" w:cs="Times New Roman" w:hint="default"/>
+        <w:color w:val="000000" w:themeColor="text1"/>
+        <w:sz w:val="28"/>
+      </w:rPr>
+    </w:lvl>
+    <w:lvl w:ilvl="5">
+      <w:start w:val="1"/>
+      <w:numFmt w:val="decimal"/>
+      <w:lvlText w:val="%1.%2.%3.%4.%5.%6"/>
+      <w:lvlJc w:val="left"/>
+      <w:pPr>
+        <w:ind w:left="3260" w:hanging="2160"/>
+      </w:pPr>
+      <w:rPr>
+        <w:rFonts w:ascii="Times New Roman" w:eastAsiaTheme="minorHAnsi" w:hAnsi="Times New Roman" w:cs="Times New Roman" w:hint="default"/>
+        <w:color w:val="000000" w:themeColor="text1"/>
+        <w:sz w:val="28"/>
+      </w:rPr>
+    </w:lvl>
+    <w:lvl w:ilvl="6">
+      <w:start w:val="1"/>
+      <w:numFmt w:val="decimal"/>
+      <w:lvlText w:val="%1.%2.%3.%4.%5.%6.%7"/>
+      <w:lvlJc w:val="left"/>
+      <w:pPr>
+        <w:ind w:left="3840" w:hanging="2520"/>
+      </w:pPr>
+      <w:rPr>
+        <w:rFonts w:ascii="Times New Roman" w:eastAsiaTheme="minorHAnsi" w:hAnsi="Times New Roman" w:cs="Times New Roman" w:hint="default"/>
+        <w:color w:val="000000" w:themeColor="text1"/>
+        <w:sz w:val="28"/>
+      </w:rPr>
+    </w:lvl>
+    <w:lvl w:ilvl="7">
+      <w:start w:val="1"/>
+      <w:numFmt w:val="decimal"/>
+      <w:lvlText w:val="%1.%2.%3.%4.%5.%6.%7.%8"/>
+      <w:lvlJc w:val="left"/>
+      <w:pPr>
+        <w:ind w:left="4420" w:hanging="2880"/>
+      </w:pPr>
+      <w:rPr>
+        <w:rFonts w:ascii="Times New Roman" w:eastAsiaTheme="minorHAnsi" w:hAnsi="Times New Roman" w:cs="Times New Roman" w:hint="default"/>
+        <w:color w:val="000000" w:themeColor="text1"/>
+        <w:sz w:val="28"/>
+      </w:rPr>
+    </w:lvl>
+    <w:lvl w:ilvl="8">
+      <w:start w:val="1"/>
+      <w:numFmt w:val="decimal"/>
+      <w:lvlText w:val="%1.%2.%3.%4.%5.%6.%7.%8.%9"/>
+      <w:lvlJc w:val="left"/>
+      <w:pPr>
+        <w:ind w:left="5000" w:hanging="3240"/>
+      </w:pPr>
+      <w:rPr>
+        <w:rFonts w:ascii="Times New Roman" w:eastAsiaTheme="minorHAnsi" w:hAnsi="Times New Roman" w:cs="Times New Roman" w:hint="default"/>
+        <w:color w:val="000000" w:themeColor="text1"/>
+        <w:sz w:val="28"/>
+      </w:rPr>
+    </w:lvl>
+  </w:abstractNum>
+  <w:abstractNum w:abstractNumId="9" w15:restartNumberingAfterBreak="0">
     <w:nsid w:val="4A641531"/>
     <w:multiLevelType w:val="hybridMultilevel"/>
     <w:tmpl w:val="374A68A0"/>
@@ -2248,7 +2517,7 @@
       </w:rPr>
     </w:lvl>
   </w:abstractNum>
-  <w:abstractNum w:abstractNumId="8" w15:restartNumberingAfterBreak="0">
+  <w:abstractNum w:abstractNumId="10" w15:restartNumberingAfterBreak="0">
     <w:nsid w:val="5B620935"/>
     <w:multiLevelType w:val="hybridMultilevel"/>
     <w:tmpl w:val="D6065BDE"/>
@@ -2361,7 +2630,7 @@
       </w:rPr>
     </w:lvl>
   </w:abstractNum>
-  <w:abstractNum w:abstractNumId="9" w15:restartNumberingAfterBreak="0">
+  <w:abstractNum w:abstractNumId="11" w15:restartNumberingAfterBreak="0">
     <w:nsid w:val="5F5A543D"/>
     <w:multiLevelType w:val="hybridMultilevel"/>
     <w:tmpl w:val="B9A2FF90"/>
@@ -2474,7 +2743,7 @@
       </w:rPr>
     </w:lvl>
   </w:abstractNum>
-  <w:abstractNum w:abstractNumId="10" w15:restartNumberingAfterBreak="0">
+  <w:abstractNum w:abstractNumId="12" w15:restartNumberingAfterBreak="0">
     <w:nsid w:val="6C53025A"/>
     <w:multiLevelType w:val="hybridMultilevel"/>
     <w:tmpl w:val="CC9ACB92"/>
@@ -2587,7 +2856,7 @@
       </w:rPr>
     </w:lvl>
   </w:abstractNum>
-  <w:abstractNum w:abstractNumId="11" w15:restartNumberingAfterBreak="0">
+  <w:abstractNum w:abstractNumId="13" w15:restartNumberingAfterBreak="0">
     <w:nsid w:val="6FE752DD"/>
     <w:multiLevelType w:val="multilevel"/>
     <w:tmpl w:val="040E0025"/>
@@ -2679,7 +2948,7 @@
       </w:pPr>
     </w:lvl>
   </w:abstractNum>
-  <w:abstractNum w:abstractNumId="12" w15:restartNumberingAfterBreak="0">
+  <w:abstractNum w:abstractNumId="14" w15:restartNumberingAfterBreak="0">
     <w:nsid w:val="77B24AD6"/>
     <w:multiLevelType w:val="hybridMultilevel"/>
     <w:tmpl w:val="E76CB00A"/>
@@ -2794,51 +3063,57 @@
       </w:rPr>
     </w:lvl>
   </w:abstractNum>
-  <w:num w:numId="1">
+  <w:num w:numId="1" w16cid:durableId="256140152">
+    <w:abstractNumId w:val="13"/>
+  </w:num>
+  <w:num w:numId="2" w16cid:durableId="1864515345">
+    <w:abstractNumId w:val="2"/>
+  </w:num>
+  <w:num w:numId="3" w16cid:durableId="2035187562">
+    <w:abstractNumId w:val="9"/>
+  </w:num>
+  <w:num w:numId="4" w16cid:durableId="385762842">
+    <w:abstractNumId w:val="3"/>
+  </w:num>
+  <w:num w:numId="5" w16cid:durableId="5251224">
+    <w:abstractNumId w:val="0"/>
+  </w:num>
+  <w:num w:numId="6" w16cid:durableId="794912909">
+    <w:abstractNumId w:val="10"/>
+  </w:num>
+  <w:num w:numId="7" w16cid:durableId="1656226351">
+    <w:abstractNumId w:val="6"/>
+  </w:num>
+  <w:num w:numId="8" w16cid:durableId="2083328265">
+    <w:abstractNumId w:val="1"/>
+  </w:num>
+  <w:num w:numId="9" w16cid:durableId="1454865382">
+    <w:abstractNumId w:val="12"/>
+  </w:num>
+  <w:num w:numId="10" w16cid:durableId="749355524">
     <w:abstractNumId w:val="11"/>
   </w:num>
-  <w:num w:numId="2">
-    <w:abstractNumId w:val="2"/>
+  <w:num w:numId="11" w16cid:durableId="873615997">
+    <w:abstractNumId w:val="5"/>
   </w:num>
-  <w:num w:numId="3">
+  <w:num w:numId="12" w16cid:durableId="966545767">
+    <w:abstractNumId w:val="14"/>
+  </w:num>
+  <w:num w:numId="13" w16cid:durableId="933632882">
     <w:abstractNumId w:val="7"/>
   </w:num>
-  <w:num w:numId="4">
-    <w:abstractNumId w:val="3"/>
-  </w:num>
-  <w:num w:numId="5">
-    <w:abstractNumId w:val="0"/>
-  </w:num>
-  <w:num w:numId="6">
-    <w:abstractNumId w:val="8"/>
-  </w:num>
-  <w:num w:numId="7">
-    <w:abstractNumId w:val="5"/>
-  </w:num>
-  <w:num w:numId="8">
-    <w:abstractNumId w:val="1"/>
-  </w:num>
-  <w:num w:numId="9">
-    <w:abstractNumId w:val="10"/>
-  </w:num>
-  <w:num w:numId="10">
-    <w:abstractNumId w:val="9"/>
-  </w:num>
-  <w:num w:numId="11">
+  <w:num w:numId="14" w16cid:durableId="1888102960">
     <w:abstractNumId w:val="4"/>
   </w:num>
-  <w:num w:numId="12">
-    <w:abstractNumId w:val="12"/>
-  </w:num>
-  <w:num w:numId="13">
-    <w:abstractNumId w:val="6"/>
+  <w:num w:numId="15" w16cid:durableId="140659778">
+    <w:abstractNumId w:val="8"/>
   </w:num>
   <w:numIdMacAtCleanup w:val="6"/>
 </w:numbering>
 </file>
 
 <file path=word/styles.xml><?xml version="1.0" encoding="utf-8"?>
-<w:styles xmlns:mc="http://schemas.openxmlformats.org/markup-compatibility/2006" xmlns:r="http://schemas.openxmlformats.org/officeDocument/2006/relationships" xmlns:w="http://schemas.openxmlformats.org/wordprocessingml/2006/main" xmlns:w14="http://schemas.microsoft.com/office/word/2010/wordml" xmlns:w15="http://schemas.microsoft.com/office/word/2012/wordml" xmlns:w16cex="http://schemas.microsoft.com/office/word/2018/wordml/cex" xmlns:w16cid="http://schemas.microsoft.com/office/word/2016/wordml/cid" xmlns:w16="http://schemas.microsoft.com/office/word/2018/wordml" xmlns:w16sdtdh="http://schemas.microsoft.com/office/word/2020/wordml/sdtdatahash" xmlns:w16se="http://schemas.microsoft.com/office/word/2015/wordml/symex" mc:Ignorable="w14 w15 w16se w16cid w16 w16cex w16sdtdh">
+<w:styles xmlns:mc="http://schemas.openxmlformats.org/markup-compatibility/2006" xmlns:r="http://schemas.openxmlformats.org/officeDocument/2006/relationships" xmlns:w="http://schemas.openxmlformats.org/wordprocessingml/2006/main" xmlns:w14="http://schemas.microsoft.com/office/word/2010/wordml" xmlns:w15="http://schemas.microsoft.com/office/word/2012/wordml" xmlns:w16cex="http://schemas.microsoft.com/office/word/2018/wordml/cex" xmlns:w16cid="http://schemas.microsoft.com/office/word/2016/wordml/cid" xmlns:w16="http://schemas.microsoft.com/office/word/2018/wordml" xmlns:w16du="http://schemas.microsoft.com/office/word/2023/wordml/word16du" xmlns:w16sdtdh="http://schemas.microsoft.com/office/word/2020/wordml/sdtdatahash" xmlns:w16sdtfl="http://schemas.microsoft.com/office/word/2024/wordml/sdtformatlock" xmlns:w16se="http://schemas.microsoft.com/office/word/2015/wordml/symex" mc:Ignorable="w14 w15 w16se w16cid w16 w16cex w16sdtdh w16sdtfl w16du">
   <w:docDefaults>
     <w:rPrDefault>
       <w:rPr>
@@ -3454,7 +3729,6 @@
   <w:style w:type="character" w:default="1" w:styleId="Bekezdsalapbettpusa">
     <w:name w:val="Default Paragraph Font"/>
     <w:uiPriority w:val="1"/>
-    <w:semiHidden/>
     <w:unhideWhenUsed/>
   </w:style>
   <w:style w:type="table" w:default="1" w:styleId="Normltblzat">

</xml_diff>